<commit_message>
Update to work plan
</commit_message>
<xml_diff>
--- a/Work plan based on proposal 15 01 2021.docx
+++ b/Work plan based on proposal 15 01 2021.docx
@@ -323,7 +323,16 @@
           <w:u w:val="single"/>
           <w:lang w:eastAsia="en-GB"/>
         </w:rPr>
-        <w:t>Irrelevant data</w:t>
+        <w:t xml:space="preserve">Irrelevant </w:t>
+      </w:r>
+      <w:r>
+        <w:rPr>
+          <w:rFonts w:eastAsia="Times New Roman" w:cs="Arial"/>
+          <w:color w:val="353744"/>
+          <w:u w:val="single"/>
+          <w:lang w:eastAsia="en-GB"/>
+        </w:rPr>
+        <w:t>records</w:t>
       </w:r>
     </w:p>
     <w:p>
@@ -513,6 +522,44 @@
     </w:p>
     <w:p>
       <w:pPr>
+        <w:rPr>
+          <w:b/>
+          <w:bCs/>
+          <w:color w:val="FF0000"/>
+          <w:sz w:val="24"/>
+          <w:lang w:eastAsia="en-GB"/>
+        </w:rPr>
+      </w:pPr>
+      <w:r>
+        <w:rPr>
+          <w:b/>
+          <w:bCs/>
+          <w:color w:val="FF0000"/>
+          <w:lang w:eastAsia="en-GB"/>
+        </w:rPr>
+        <w:t xml:space="preserve">Task: </w:t>
+      </w:r>
+      <w:proofErr w:type="spellStart"/>
+      <w:r>
+        <w:rPr>
+          <w:b/>
+          <w:bCs/>
+          <w:color w:val="FF0000"/>
+          <w:lang w:eastAsia="en-GB"/>
+        </w:rPr>
+        <w:t>Raph</w:t>
+      </w:r>
+      <w:proofErr w:type="spellEnd"/>
+    </w:p>
+    <w:p>
+      <w:pPr>
+        <w:rPr>
+          <w:lang w:eastAsia="en-GB"/>
+        </w:rPr>
+      </w:pPr>
+    </w:p>
+    <w:p>
+      <w:pPr>
         <w:spacing w:before="200"/>
         <w:rPr>
           <w:rFonts w:eastAsia="Times New Roman" w:cs="Arial"/>
@@ -529,7 +576,7 @@
           <w:u w:val="single"/>
           <w:lang w:eastAsia="en-GB"/>
         </w:rPr>
-        <w:t>Irrelevant data</w:t>
+        <w:t>Incorrect fields</w:t>
       </w:r>
     </w:p>
     <w:p>
@@ -735,6 +782,7 @@
           <w:szCs w:val="22"/>
           <w:lang w:eastAsia="en-GB"/>
         </w:rPr>
+        <w:lastRenderedPageBreak/>
         <w:t>Syntax errors</w:t>
       </w:r>
       <w:r>
@@ -831,7 +879,6 @@
           <w:szCs w:val="22"/>
           <w:lang w:eastAsia="en-GB"/>
         </w:rPr>
-        <w:lastRenderedPageBreak/>
         <w:t>Fix typos: check unique values</w:t>
       </w:r>
     </w:p>
@@ -1572,7 +1619,7 @@
         <w:rPr>
           <w:b/>
           <w:bCs/>
-          <w:color w:val="000000"/>
+          <w:color w:val="FF0000"/>
           <w:sz w:val="24"/>
           <w:lang w:eastAsia="en-GB"/>
         </w:rPr>
@@ -1581,6 +1628,7 @@
         <w:rPr>
           <w:b/>
           <w:bCs/>
+          <w:color w:val="FF0000"/>
           <w:lang w:eastAsia="en-GB"/>
         </w:rPr>
         <w:t xml:space="preserve">Task: </w:t>
@@ -1589,9 +1637,19 @@
         <w:rPr>
           <w:b/>
           <w:bCs/>
-          <w:lang w:eastAsia="en-GB"/>
-        </w:rPr>
-        <w:t>JASON</w:t>
+          <w:color w:val="FF0000"/>
+          <w:lang w:eastAsia="en-GB"/>
+        </w:rPr>
+        <w:t>Jaso</w:t>
+      </w:r>
+      <w:r>
+        <w:rPr>
+          <w:b/>
+          <w:bCs/>
+          <w:color w:val="FF0000"/>
+          <w:lang w:eastAsia="en-GB"/>
+        </w:rPr>
+        <w:t>n</w:t>
       </w:r>
     </w:p>
     <w:p>
@@ -2541,6 +2599,12 @@
           <w:lang w:eastAsia="en-GB"/>
         </w:rPr>
         <w:br/>
+      </w:r>
+      <w:r>
+        <w:rPr>
+          <w:lang w:eastAsia="en-GB"/>
+        </w:rPr>
+        <w:lastRenderedPageBreak/>
         <w:t>I</w:t>
       </w:r>
       <w:r>
@@ -2589,7 +2653,6 @@
         <w:rPr>
           <w:lang w:eastAsia="en-GB"/>
         </w:rPr>
-        <w:lastRenderedPageBreak/>
         <w:t xml:space="preserve">What is the average distance to a train station in each </w:t>
       </w:r>
       <w:r>
@@ -2741,8 +2804,6 @@
         <w:outlineLvl w:val="0"/>
         <w:rPr>
           <w:rFonts w:eastAsia="Times New Roman" w:cs="Arial"/>
-          <w:b/>
-          <w:bCs/>
           <w:color w:val="353744"/>
           <w:kern w:val="36"/>
           <w:sz w:val="28"/>
@@ -2750,7 +2811,11 @@
           <w:lang w:eastAsia="en-GB"/>
         </w:rPr>
       </w:pPr>
-      <w:r>
+    </w:p>
+    <w:p>
+      <w:pPr>
+        <w:spacing w:before="480"/>
+        <w:outlineLvl w:val="0"/>
         <w:rPr>
           <w:rFonts w:eastAsia="Times New Roman" w:cs="Arial"/>
           <w:b/>
@@ -2761,6 +2826,1100 @@
           <w:szCs w:val="28"/>
           <w:lang w:eastAsia="en-GB"/>
         </w:rPr>
+      </w:pPr>
+      <w:r>
+        <w:rPr>
+          <w:rFonts w:eastAsia="Times New Roman" w:cs="Arial"/>
+          <w:b/>
+          <w:bCs/>
+          <w:color w:val="353744"/>
+          <w:kern w:val="36"/>
+          <w:sz w:val="28"/>
+          <w:szCs w:val="28"/>
+          <w:lang w:eastAsia="en-GB"/>
+        </w:rPr>
+        <w:t>Data familiarity</w:t>
+      </w:r>
+    </w:p>
+    <w:p>
+      <w:pPr>
+        <w:rPr>
+          <w:rFonts w:ascii="Menlo" w:hAnsi="Menlo" w:cs="Menlo"/>
+          <w:b/>
+          <w:bCs/>
+          <w:sz w:val="24"/>
+          <w:lang w:val="en-GB"/>
+        </w:rPr>
+      </w:pPr>
+      <w:r>
+        <w:rPr>
+          <w:b/>
+          <w:bCs/>
+          <w:lang w:val="en-GB"/>
+        </w:rPr>
+        <w:t>2018\calendar_dec_2018.csv</w:t>
+      </w:r>
+    </w:p>
+    <w:p>
+      <w:pPr>
+        <w:pStyle w:val="ListParagraph"/>
+        <w:numPr>
+          <w:ilvl w:val="0"/>
+          <w:numId w:val="15"/>
+        </w:numPr>
+        <w:rPr>
+          <w:rFonts w:ascii="Menlo" w:hAnsi="Menlo" w:cs="Menlo"/>
+          <w:sz w:val="24"/>
+          <w:lang w:val="en-GB"/>
+        </w:rPr>
+      </w:pPr>
+      <w:r>
+        <w:rPr>
+          <w:b/>
+          <w:bCs/>
+          <w:lang w:val="en-GB"/>
+        </w:rPr>
+        <w:t>columns</w:t>
+      </w:r>
+      <w:r>
+        <w:rPr>
+          <w:lang w:val="en-GB"/>
+        </w:rPr>
+        <w:t xml:space="preserve"> = </w:t>
+      </w:r>
+      <w:proofErr w:type="spellStart"/>
+      <w:r>
+        <w:rPr>
+          <w:lang w:val="en-GB"/>
+        </w:rPr>
+        <w:t>listing_</w:t>
+      </w:r>
+      <w:proofErr w:type="gramStart"/>
+      <w:r>
+        <w:rPr>
+          <w:lang w:val="en-GB"/>
+        </w:rPr>
+        <w:t>id</w:t>
+      </w:r>
+      <w:proofErr w:type="spellEnd"/>
+      <w:r>
+        <w:rPr>
+          <w:lang w:val="en-GB"/>
+        </w:rPr>
+        <w:t xml:space="preserve">,   </w:t>
+      </w:r>
+      <w:proofErr w:type="gramEnd"/>
+      <w:r>
+        <w:rPr>
+          <w:lang w:val="en-GB"/>
+        </w:rPr>
+        <w:t xml:space="preserve"> date,    available</w:t>
+      </w:r>
+    </w:p>
+    <w:p>
+      <w:pPr>
+        <w:pStyle w:val="ListParagraph"/>
+        <w:numPr>
+          <w:ilvl w:val="0"/>
+          <w:numId w:val="15"/>
+        </w:numPr>
+        <w:rPr>
+          <w:rFonts w:ascii="Menlo" w:hAnsi="Menlo" w:cs="Menlo"/>
+          <w:sz w:val="24"/>
+          <w:lang w:val="en-GB"/>
+        </w:rPr>
+      </w:pPr>
+      <w:r>
+        <w:rPr>
+          <w:lang w:val="en-GB"/>
+        </w:rPr>
+        <w:t>available is true or false for each date for each listing ID</w:t>
+      </w:r>
+    </w:p>
+    <w:p>
+      <w:pPr>
+        <w:pStyle w:val="ListParagraph"/>
+        <w:numPr>
+          <w:ilvl w:val="0"/>
+          <w:numId w:val="15"/>
+        </w:numPr>
+        <w:rPr>
+          <w:rFonts w:ascii="Menlo" w:hAnsi="Menlo" w:cs="Menlo"/>
+          <w:sz w:val="24"/>
+          <w:lang w:val="en-GB"/>
+        </w:rPr>
+      </w:pPr>
+      <w:r>
+        <w:rPr>
+          <w:lang w:val="en-GB"/>
+        </w:rPr>
+        <w:t xml:space="preserve">Date </w:t>
+      </w:r>
+      <w:proofErr w:type="gramStart"/>
+      <w:r>
+        <w:rPr>
+          <w:lang w:val="en-GB"/>
+        </w:rPr>
+        <w:t>range</w:t>
+      </w:r>
+      <w:proofErr w:type="gramEnd"/>
+      <w:r>
+        <w:rPr>
+          <w:lang w:val="en-GB"/>
+        </w:rPr>
+        <w:t xml:space="preserve"> from 07/12/2018 - 07/12/2019</w:t>
+      </w:r>
+    </w:p>
+    <w:p>
+      <w:pPr>
+        <w:rPr>
+          <w:lang w:val="en-GB"/>
+        </w:rPr>
+      </w:pPr>
+    </w:p>
+    <w:p>
+      <w:pPr>
+        <w:rPr>
+          <w:rFonts w:ascii="Menlo" w:hAnsi="Menlo" w:cs="Menlo"/>
+          <w:sz w:val="24"/>
+          <w:lang w:val="en-GB"/>
+        </w:rPr>
+      </w:pPr>
+      <w:r>
+        <w:rPr>
+          <w:b/>
+          <w:bCs/>
+          <w:lang w:val="en-GB"/>
+        </w:rPr>
+        <w:t>2018\listings_2018.csv</w:t>
+      </w:r>
+      <w:r>
+        <w:rPr>
+          <w:lang w:val="en-GB"/>
+        </w:rPr>
+        <w:t xml:space="preserve">          *saved as calendar_dec_2018_prelimClean.csv</w:t>
+      </w:r>
+    </w:p>
+    <w:p>
+      <w:pPr>
+        <w:pStyle w:val="ListParagraph"/>
+        <w:numPr>
+          <w:ilvl w:val="0"/>
+          <w:numId w:val="16"/>
+        </w:numPr>
+        <w:rPr>
+          <w:rFonts w:ascii="Menlo" w:hAnsi="Menlo" w:cs="Menlo"/>
+          <w:sz w:val="24"/>
+          <w:lang w:val="en-GB"/>
+        </w:rPr>
+      </w:pPr>
+      <w:proofErr w:type="spellStart"/>
+      <w:r>
+        <w:rPr>
+          <w:lang w:val="en-GB"/>
+        </w:rPr>
+        <w:t>calendar_last_scraped</w:t>
+      </w:r>
+      <w:proofErr w:type="spellEnd"/>
+      <w:r>
+        <w:rPr>
+          <w:lang w:val="en-GB"/>
+        </w:rPr>
+        <w:t>: 7/12/18</w:t>
+      </w:r>
+    </w:p>
+    <w:p>
+      <w:pPr>
+        <w:pStyle w:val="ListParagraph"/>
+        <w:numPr>
+          <w:ilvl w:val="0"/>
+          <w:numId w:val="16"/>
+        </w:numPr>
+        <w:rPr>
+          <w:rFonts w:ascii="Menlo" w:hAnsi="Menlo" w:cs="Menlo"/>
+          <w:sz w:val="24"/>
+          <w:lang w:val="en-GB"/>
+        </w:rPr>
+      </w:pPr>
+      <w:r>
+        <w:rPr>
+          <w:b/>
+          <w:bCs/>
+          <w:lang w:val="en-GB"/>
+        </w:rPr>
+        <w:t>Records</w:t>
+      </w:r>
+      <w:r>
+        <w:rPr>
+          <w:lang w:val="en-GB"/>
+        </w:rPr>
+        <w:t>: 22895</w:t>
+      </w:r>
+    </w:p>
+    <w:p>
+      <w:pPr>
+        <w:pStyle w:val="ListParagraph"/>
+        <w:numPr>
+          <w:ilvl w:val="0"/>
+          <w:numId w:val="16"/>
+        </w:numPr>
+        <w:rPr>
+          <w:rFonts w:ascii="Menlo" w:hAnsi="Menlo" w:cs="Menlo"/>
+          <w:sz w:val="24"/>
+          <w:lang w:val="en-GB"/>
+        </w:rPr>
+      </w:pPr>
+      <w:r>
+        <w:rPr>
+          <w:b/>
+          <w:bCs/>
+          <w:lang w:val="en-GB"/>
+        </w:rPr>
+        <w:t>Columns</w:t>
+      </w:r>
+    </w:p>
+    <w:p>
+      <w:pPr>
+        <w:pStyle w:val="ListParagraph"/>
+        <w:numPr>
+          <w:ilvl w:val="0"/>
+          <w:numId w:val="16"/>
+        </w:numPr>
+        <w:ind w:left="1080"/>
+        <w:rPr>
+          <w:rFonts w:ascii="Menlo" w:hAnsi="Menlo" w:cs="Menlo"/>
+          <w:sz w:val="24"/>
+          <w:lang w:val="en-GB"/>
+        </w:rPr>
+      </w:pPr>
+      <w:r>
+        <w:rPr>
+          <w:lang w:val="en-GB"/>
+        </w:rPr>
+        <w:t>D - I           Listing profiles - Free text - not useful</w:t>
+      </w:r>
+    </w:p>
+    <w:p>
+      <w:pPr>
+        <w:pStyle w:val="ListParagraph"/>
+        <w:numPr>
+          <w:ilvl w:val="0"/>
+          <w:numId w:val="16"/>
+        </w:numPr>
+        <w:ind w:left="1080"/>
+        <w:rPr>
+          <w:rFonts w:ascii="Menlo" w:hAnsi="Menlo" w:cs="Menlo"/>
+          <w:sz w:val="24"/>
+          <w:lang w:val="en-GB"/>
+        </w:rPr>
+      </w:pPr>
+      <w:r>
+        <w:rPr>
+          <w:lang w:val="en-GB"/>
+        </w:rPr>
+        <w:t xml:space="preserve">J - T           Host profiles - </w:t>
+      </w:r>
+      <w:proofErr w:type="spellStart"/>
+      <w:r>
+        <w:rPr>
+          <w:lang w:val="en-GB"/>
+        </w:rPr>
+        <w:t>incl</w:t>
+      </w:r>
+      <w:proofErr w:type="spellEnd"/>
+      <w:r>
+        <w:rPr>
+          <w:lang w:val="en-GB"/>
+        </w:rPr>
+        <w:t xml:space="preserve"> </w:t>
+      </w:r>
+      <w:proofErr w:type="spellStart"/>
+      <w:r>
+        <w:rPr>
+          <w:lang w:val="en-GB"/>
+        </w:rPr>
+        <w:t>superhost</w:t>
+      </w:r>
+      <w:proofErr w:type="spellEnd"/>
+    </w:p>
+    <w:p>
+      <w:pPr>
+        <w:pStyle w:val="ListParagraph"/>
+        <w:numPr>
+          <w:ilvl w:val="0"/>
+          <w:numId w:val="16"/>
+        </w:numPr>
+        <w:ind w:left="1080"/>
+        <w:rPr>
+          <w:rFonts w:ascii="Menlo" w:hAnsi="Menlo" w:cs="Menlo"/>
+          <w:sz w:val="24"/>
+          <w:lang w:val="en-GB"/>
+        </w:rPr>
+      </w:pPr>
+      <w:r>
+        <w:rPr>
+          <w:lang w:val="en-GB"/>
+        </w:rPr>
+        <w:t>U - AH      Accommodation location</w:t>
+      </w:r>
+    </w:p>
+    <w:p>
+      <w:pPr>
+        <w:pStyle w:val="ListParagraph"/>
+        <w:numPr>
+          <w:ilvl w:val="0"/>
+          <w:numId w:val="16"/>
+        </w:numPr>
+        <w:ind w:left="1080"/>
+        <w:rPr>
+          <w:rFonts w:ascii="Menlo" w:hAnsi="Menlo" w:cs="Menlo"/>
+          <w:sz w:val="24"/>
+          <w:lang w:val="en-GB"/>
+        </w:rPr>
+      </w:pPr>
+      <w:r>
+        <w:rPr>
+          <w:lang w:val="en-GB"/>
+        </w:rPr>
+        <w:t>AI - AQ     Accommodation characteristics</w:t>
+      </w:r>
+    </w:p>
+    <w:p>
+      <w:pPr>
+        <w:pStyle w:val="ListParagraph"/>
+        <w:numPr>
+          <w:ilvl w:val="0"/>
+          <w:numId w:val="16"/>
+        </w:numPr>
+        <w:ind w:left="1080"/>
+        <w:rPr>
+          <w:rFonts w:ascii="Menlo" w:hAnsi="Menlo" w:cs="Menlo"/>
+          <w:sz w:val="24"/>
+          <w:lang w:val="en-GB"/>
+        </w:rPr>
+      </w:pPr>
+      <w:r>
+        <w:rPr>
+          <w:lang w:val="en-GB"/>
+        </w:rPr>
+        <w:t>AR - AX     Price</w:t>
+      </w:r>
+    </w:p>
+    <w:p>
+      <w:pPr>
+        <w:pStyle w:val="ListParagraph"/>
+        <w:numPr>
+          <w:ilvl w:val="0"/>
+          <w:numId w:val="16"/>
+        </w:numPr>
+        <w:ind w:left="1080"/>
+        <w:rPr>
+          <w:rFonts w:ascii="Menlo" w:hAnsi="Menlo" w:cs="Menlo"/>
+          <w:sz w:val="24"/>
+          <w:lang w:val="en-GB"/>
+        </w:rPr>
+      </w:pPr>
+      <w:r>
+        <w:rPr>
+          <w:lang w:val="en-GB"/>
+        </w:rPr>
+        <w:t>AY - BF     Availability</w:t>
+      </w:r>
+    </w:p>
+    <w:p>
+      <w:pPr>
+        <w:pStyle w:val="ListParagraph"/>
+        <w:numPr>
+          <w:ilvl w:val="0"/>
+          <w:numId w:val="16"/>
+        </w:numPr>
+        <w:ind w:left="1080"/>
+        <w:rPr>
+          <w:rFonts w:ascii="Menlo" w:hAnsi="Menlo" w:cs="Menlo"/>
+          <w:sz w:val="24"/>
+          <w:lang w:val="en-GB"/>
+        </w:rPr>
+      </w:pPr>
+      <w:r>
+        <w:rPr>
+          <w:lang w:val="en-GB"/>
+        </w:rPr>
+        <w:t xml:space="preserve">BG - BQ     Reviews - including reviews </w:t>
+      </w:r>
+      <w:proofErr w:type="spellStart"/>
+      <w:r>
+        <w:rPr>
+          <w:lang w:val="en-GB"/>
+        </w:rPr>
+        <w:t>oer</w:t>
+      </w:r>
+      <w:proofErr w:type="spellEnd"/>
+      <w:r>
+        <w:rPr>
+          <w:lang w:val="en-GB"/>
+        </w:rPr>
+        <w:t xml:space="preserve"> month!!!</w:t>
+      </w:r>
+      <w:r>
+        <w:rPr>
+          <w:lang w:val="en-GB"/>
+        </w:rPr>
+        <w:br/>
+      </w:r>
+    </w:p>
+    <w:p>
+      <w:pPr>
+        <w:pStyle w:val="ListParagraph"/>
+        <w:numPr>
+          <w:ilvl w:val="0"/>
+          <w:numId w:val="16"/>
+        </w:numPr>
+        <w:rPr>
+          <w:rFonts w:ascii="Menlo" w:hAnsi="Menlo" w:cs="Menlo"/>
+          <w:sz w:val="24"/>
+          <w:lang w:val="en-GB"/>
+        </w:rPr>
+      </w:pPr>
+      <w:r>
+        <w:t>Columns Removed:</w:t>
+      </w:r>
+    </w:p>
+    <w:p>
+      <w:pPr>
+        <w:pStyle w:val="ListParagraph"/>
+        <w:numPr>
+          <w:ilvl w:val="1"/>
+          <w:numId w:val="16"/>
+        </w:numPr>
+        <w:rPr>
+          <w:rFonts w:ascii="Menlo" w:hAnsi="Menlo" w:cs="Menlo"/>
+          <w:sz w:val="24"/>
+          <w:lang w:val="en-GB"/>
+        </w:rPr>
+      </w:pPr>
+      <w:proofErr w:type="spellStart"/>
+      <w:r>
+        <w:t>equires_</w:t>
+      </w:r>
+      <w:proofErr w:type="gramStart"/>
+      <w:r>
+        <w:t>license</w:t>
+      </w:r>
+      <w:proofErr w:type="spellEnd"/>
+      <w:r>
+        <w:t xml:space="preserve"> </w:t>
+      </w:r>
+      <w:r>
+        <w:t xml:space="preserve"> /</w:t>
+      </w:r>
+      <w:proofErr w:type="gramEnd"/>
+      <w:r>
+        <w:t xml:space="preserve"> </w:t>
+      </w:r>
+      <w:r>
+        <w:t xml:space="preserve">license </w:t>
+      </w:r>
+      <w:r>
+        <w:t>/</w:t>
+      </w:r>
+      <w:r>
+        <w:t xml:space="preserve"> </w:t>
+      </w:r>
+      <w:proofErr w:type="spellStart"/>
+      <w:r>
+        <w:t>jurisdiction_names</w:t>
+      </w:r>
+      <w:proofErr w:type="spellEnd"/>
+      <w:r>
+        <w:t xml:space="preserve"> </w:t>
+      </w:r>
+      <w:r>
+        <w:t>/</w:t>
+      </w:r>
+      <w:r>
+        <w:t xml:space="preserve"> </w:t>
+      </w:r>
+      <w:proofErr w:type="spellStart"/>
+      <w:r>
+        <w:t>instant_bookable</w:t>
+      </w:r>
+      <w:proofErr w:type="spellEnd"/>
+      <w:r>
+        <w:t xml:space="preserve"> </w:t>
+      </w:r>
+      <w:r>
+        <w:t>/</w:t>
+      </w:r>
+      <w:r>
+        <w:t xml:space="preserve"> </w:t>
+      </w:r>
+      <w:proofErr w:type="spellStart"/>
+      <w:r>
+        <w:t>is_business_travel_ready</w:t>
+      </w:r>
+      <w:proofErr w:type="spellEnd"/>
+      <w:r>
+        <w:t xml:space="preserve"> </w:t>
+      </w:r>
+      <w:r>
+        <w:t>/</w:t>
+      </w:r>
+      <w:r>
+        <w:t xml:space="preserve"> </w:t>
+      </w:r>
+      <w:proofErr w:type="spellStart"/>
+      <w:r>
+        <w:t>cancellation_policy</w:t>
+      </w:r>
+      <w:proofErr w:type="spellEnd"/>
+      <w:r>
+        <w:t xml:space="preserve"> </w:t>
+      </w:r>
+      <w:r>
+        <w:t>/</w:t>
+      </w:r>
+      <w:r>
+        <w:t xml:space="preserve"> </w:t>
+      </w:r>
+      <w:proofErr w:type="spellStart"/>
+      <w:r>
+        <w:t>require_guest_profile_picture</w:t>
+      </w:r>
+      <w:proofErr w:type="spellEnd"/>
+      <w:r>
+        <w:t xml:space="preserve">  </w:t>
+      </w:r>
+      <w:r>
+        <w:t>/</w:t>
+      </w:r>
+      <w:r>
+        <w:t xml:space="preserve"> </w:t>
+      </w:r>
+      <w:proofErr w:type="spellStart"/>
+      <w:r>
+        <w:t>require_guest_phone_verification</w:t>
+      </w:r>
+      <w:proofErr w:type="spellEnd"/>
+      <w:r>
+        <w:t xml:space="preserve"> </w:t>
+      </w:r>
+      <w:r>
+        <w:t>/</w:t>
+      </w:r>
+      <w:r>
+        <w:t xml:space="preserve"> </w:t>
+      </w:r>
+      <w:proofErr w:type="spellStart"/>
+      <w:r>
+        <w:t>calculated_host_listings_count</w:t>
+      </w:r>
+      <w:proofErr w:type="spellEnd"/>
+      <w:r>
+        <w:t xml:space="preserve"> (duplicate info</w:t>
+      </w:r>
+      <w:r>
+        <w:rPr>
+          <w:rFonts w:ascii="Helvetica Neue" w:hAnsi="Helvetica Neue" w:cs="Helvetica Neue"/>
+          <w:color w:val="000000"/>
+          <w:sz w:val="28"/>
+          <w:szCs w:val="28"/>
+          <w:lang w:val="en-GB"/>
+        </w:rPr>
+        <w:t>)</w:t>
+      </w:r>
+      <w:r>
+        <w:rPr>
+          <w:rFonts w:ascii="Helvetica Neue" w:hAnsi="Helvetica Neue" w:cs="Helvetica Neue"/>
+          <w:color w:val="000000"/>
+          <w:sz w:val="28"/>
+          <w:szCs w:val="28"/>
+          <w:lang w:val="en-GB"/>
+        </w:rPr>
+        <w:br/>
+      </w:r>
+      <w:r>
+        <w:rPr>
+          <w:rFonts w:ascii="Helvetica Neue" w:hAnsi="Helvetica Neue" w:cs="Helvetica Neue"/>
+          <w:color w:val="000000"/>
+          <w:sz w:val="28"/>
+          <w:szCs w:val="28"/>
+          <w:lang w:val="en-GB"/>
+        </w:rPr>
+        <w:br/>
+      </w:r>
+    </w:p>
+    <w:p>
+      <w:pPr>
+        <w:rPr>
+          <w:rFonts w:ascii="Menlo" w:hAnsi="Menlo" w:cs="Menlo"/>
+          <w:b/>
+          <w:bCs/>
+          <w:sz w:val="24"/>
+          <w:lang w:val="en-GB"/>
+        </w:rPr>
+      </w:pPr>
+      <w:r>
+        <w:rPr>
+          <w:b/>
+          <w:bCs/>
+          <w:lang w:val="en-GB"/>
+        </w:rPr>
+        <w:t>2018\listings_summary_dec18.csv</w:t>
+      </w:r>
+    </w:p>
+    <w:p>
+      <w:pPr>
+        <w:pStyle w:val="ListParagraph"/>
+        <w:numPr>
+          <w:ilvl w:val="0"/>
+          <w:numId w:val="17"/>
+        </w:numPr>
+        <w:rPr>
+          <w:rFonts w:ascii="Menlo" w:hAnsi="Menlo" w:cs="Menlo"/>
+          <w:sz w:val="24"/>
+          <w:lang w:val="en-GB"/>
+        </w:rPr>
+      </w:pPr>
+      <w:proofErr w:type="spellStart"/>
+      <w:r>
+        <w:rPr>
+          <w:lang w:val="en-GB"/>
+        </w:rPr>
+        <w:t>calendar_last_scraped</w:t>
+      </w:r>
+      <w:proofErr w:type="spellEnd"/>
+      <w:r>
+        <w:rPr>
+          <w:lang w:val="en-GB"/>
+        </w:rPr>
+        <w:t>: 7/12/18</w:t>
+      </w:r>
+    </w:p>
+    <w:p>
+      <w:pPr>
+        <w:pStyle w:val="ListParagraph"/>
+        <w:numPr>
+          <w:ilvl w:val="0"/>
+          <w:numId w:val="17"/>
+        </w:numPr>
+        <w:rPr>
+          <w:rFonts w:ascii="Menlo" w:hAnsi="Menlo" w:cs="Menlo"/>
+          <w:sz w:val="24"/>
+          <w:lang w:val="en-GB"/>
+        </w:rPr>
+      </w:pPr>
+      <w:r>
+        <w:rPr>
+          <w:b/>
+          <w:bCs/>
+          <w:lang w:val="en-GB"/>
+        </w:rPr>
+        <w:t>Records</w:t>
+      </w:r>
+      <w:r>
+        <w:rPr>
+          <w:lang w:val="en-GB"/>
+        </w:rPr>
+        <w:t xml:space="preserve">: 22895 - same as calendar_dec_2018_prelimClean.csv </w:t>
+      </w:r>
+    </w:p>
+    <w:p>
+      <w:pPr>
+        <w:pStyle w:val="ListParagraph"/>
+        <w:numPr>
+          <w:ilvl w:val="0"/>
+          <w:numId w:val="17"/>
+        </w:numPr>
+        <w:rPr>
+          <w:rFonts w:eastAsia="Times New Roman" w:cs="Arial"/>
+          <w:color w:val="353744"/>
+          <w:kern w:val="36"/>
+          <w:lang w:eastAsia="en-GB"/>
+        </w:rPr>
+      </w:pPr>
+      <w:proofErr w:type="spellStart"/>
+      <w:r>
+        <w:rPr>
+          <w:b/>
+          <w:bCs/>
+          <w:lang w:val="en-GB"/>
+        </w:rPr>
+        <w:t>Colums</w:t>
+      </w:r>
+      <w:r>
+        <w:rPr>
+          <w:lang w:val="en-GB"/>
+        </w:rPr>
+        <w:t>:</w:t>
+      </w:r>
+      <w:proofErr w:type="spellEnd"/>
+    </w:p>
+    <w:p>
+      <w:pPr>
+        <w:pStyle w:val="ListParagraph"/>
+        <w:numPr>
+          <w:ilvl w:val="1"/>
+          <w:numId w:val="17"/>
+        </w:numPr>
+        <w:rPr>
+          <w:rFonts w:eastAsia="Times New Roman" w:cs="Arial"/>
+          <w:color w:val="353744"/>
+          <w:kern w:val="36"/>
+          <w:lang w:eastAsia="en-GB"/>
+        </w:rPr>
+      </w:pPr>
+      <w:r>
+        <w:rPr>
+          <w:lang w:val="en-GB"/>
+        </w:rPr>
+        <w:t xml:space="preserve">id    </w:t>
+      </w:r>
+      <w:proofErr w:type="gramStart"/>
+      <w:r>
+        <w:rPr>
+          <w:lang w:val="en-GB"/>
+        </w:rPr>
+        <w:t xml:space="preserve">name  </w:t>
+      </w:r>
+      <w:r>
+        <w:rPr>
+          <w:lang w:val="en-GB"/>
+        </w:rPr>
+        <w:t>/</w:t>
+      </w:r>
+      <w:proofErr w:type="gramEnd"/>
+      <w:r>
+        <w:rPr>
+          <w:lang w:val="en-GB"/>
+        </w:rPr>
+        <w:t xml:space="preserve">  </w:t>
+      </w:r>
+      <w:proofErr w:type="spellStart"/>
+      <w:r>
+        <w:rPr>
+          <w:lang w:val="en-GB"/>
+        </w:rPr>
+        <w:t>host_id</w:t>
+      </w:r>
+      <w:proofErr w:type="spellEnd"/>
+      <w:r>
+        <w:rPr>
+          <w:lang w:val="en-GB"/>
+        </w:rPr>
+        <w:t xml:space="preserve">  </w:t>
+      </w:r>
+      <w:r>
+        <w:rPr>
+          <w:lang w:val="en-GB"/>
+        </w:rPr>
+        <w:t>/</w:t>
+      </w:r>
+      <w:r>
+        <w:rPr>
+          <w:lang w:val="en-GB"/>
+        </w:rPr>
+        <w:t xml:space="preserve">  </w:t>
+      </w:r>
+      <w:proofErr w:type="spellStart"/>
+      <w:r>
+        <w:rPr>
+          <w:lang w:val="en-GB"/>
+        </w:rPr>
+        <w:t>host_name</w:t>
+      </w:r>
+      <w:proofErr w:type="spellEnd"/>
+      <w:r>
+        <w:rPr>
+          <w:lang w:val="en-GB"/>
+        </w:rPr>
+        <w:t xml:space="preserve">  </w:t>
+      </w:r>
+      <w:r>
+        <w:rPr>
+          <w:lang w:val="en-GB"/>
+        </w:rPr>
+        <w:t>/</w:t>
+      </w:r>
+      <w:r>
+        <w:rPr>
+          <w:lang w:val="en-GB"/>
+        </w:rPr>
+        <w:t xml:space="preserve">  </w:t>
+      </w:r>
+      <w:proofErr w:type="spellStart"/>
+      <w:r>
+        <w:rPr>
+          <w:lang w:val="en-GB"/>
+        </w:rPr>
+        <w:t>neighbourhood_group</w:t>
+      </w:r>
+      <w:proofErr w:type="spellEnd"/>
+      <w:r>
+        <w:rPr>
+          <w:lang w:val="en-GB"/>
+        </w:rPr>
+        <w:t xml:space="preserve">  </w:t>
+      </w:r>
+      <w:r>
+        <w:rPr>
+          <w:lang w:val="en-GB"/>
+        </w:rPr>
+        <w:t>/</w:t>
+      </w:r>
+      <w:r>
+        <w:rPr>
+          <w:lang w:val="en-GB"/>
+        </w:rPr>
+        <w:t xml:space="preserve">  neighbourhood  </w:t>
+      </w:r>
+      <w:r>
+        <w:rPr>
+          <w:lang w:val="en-GB"/>
+        </w:rPr>
+        <w:t>/</w:t>
+      </w:r>
+      <w:r>
+        <w:rPr>
+          <w:lang w:val="en-GB"/>
+        </w:rPr>
+        <w:t xml:space="preserve"> latitude  </w:t>
+      </w:r>
+      <w:r>
+        <w:rPr>
+          <w:lang w:val="en-GB"/>
+        </w:rPr>
+        <w:t>/</w:t>
+      </w:r>
+      <w:r>
+        <w:rPr>
+          <w:lang w:val="en-GB"/>
+        </w:rPr>
+        <w:t xml:space="preserve">  longitude   </w:t>
+      </w:r>
+      <w:r>
+        <w:rPr>
+          <w:lang w:val="en-GB"/>
+        </w:rPr>
+        <w:t>/</w:t>
+      </w:r>
+      <w:r>
+        <w:rPr>
+          <w:lang w:val="en-GB"/>
+        </w:rPr>
+        <w:t xml:space="preserve"> </w:t>
+      </w:r>
+      <w:proofErr w:type="spellStart"/>
+      <w:r>
+        <w:rPr>
+          <w:lang w:val="en-GB"/>
+        </w:rPr>
+        <w:t>room_type</w:t>
+      </w:r>
+      <w:proofErr w:type="spellEnd"/>
+      <w:r>
+        <w:rPr>
+          <w:lang w:val="en-GB"/>
+        </w:rPr>
+        <w:t xml:space="preserve">   </w:t>
+      </w:r>
+      <w:r>
+        <w:rPr>
+          <w:lang w:val="en-GB"/>
+        </w:rPr>
+        <w:t>/</w:t>
+      </w:r>
+      <w:r>
+        <w:rPr>
+          <w:lang w:val="en-GB"/>
+        </w:rPr>
+        <w:t xml:space="preserve"> price  </w:t>
+      </w:r>
+      <w:r>
+        <w:rPr>
+          <w:lang w:val="en-GB"/>
+        </w:rPr>
+        <w:t>/</w:t>
+      </w:r>
+      <w:r>
+        <w:rPr>
+          <w:lang w:val="en-GB"/>
+        </w:rPr>
+        <w:t xml:space="preserve">  </w:t>
+      </w:r>
+      <w:proofErr w:type="spellStart"/>
+      <w:r>
+        <w:rPr>
+          <w:lang w:val="en-GB"/>
+        </w:rPr>
+        <w:t>minimum_nights</w:t>
+      </w:r>
+      <w:proofErr w:type="spellEnd"/>
+      <w:r>
+        <w:rPr>
+          <w:lang w:val="en-GB"/>
+        </w:rPr>
+        <w:t xml:space="preserve">  </w:t>
+      </w:r>
+      <w:r>
+        <w:rPr>
+          <w:lang w:val="en-GB"/>
+        </w:rPr>
+        <w:t>/</w:t>
+      </w:r>
+      <w:r>
+        <w:rPr>
+          <w:lang w:val="en-GB"/>
+        </w:rPr>
+        <w:t xml:space="preserve">  </w:t>
+      </w:r>
+      <w:proofErr w:type="spellStart"/>
+      <w:r>
+        <w:rPr>
+          <w:lang w:val="en-GB"/>
+        </w:rPr>
+        <w:t>number_of_reviews</w:t>
+      </w:r>
+      <w:proofErr w:type="spellEnd"/>
+      <w:r>
+        <w:rPr>
+          <w:lang w:val="en-GB"/>
+        </w:rPr>
+        <w:t xml:space="preserve">   </w:t>
+      </w:r>
+      <w:r>
+        <w:rPr>
+          <w:lang w:val="en-GB"/>
+        </w:rPr>
+        <w:t>/</w:t>
+      </w:r>
+      <w:r>
+        <w:rPr>
+          <w:lang w:val="en-GB"/>
+        </w:rPr>
+        <w:t xml:space="preserve"> </w:t>
+      </w:r>
+      <w:proofErr w:type="spellStart"/>
+      <w:r>
+        <w:rPr>
+          <w:lang w:val="en-GB"/>
+        </w:rPr>
+        <w:t>last_review</w:t>
+      </w:r>
+      <w:proofErr w:type="spellEnd"/>
+      <w:r>
+        <w:rPr>
+          <w:lang w:val="en-GB"/>
+        </w:rPr>
+        <w:t xml:space="preserve">   </w:t>
+      </w:r>
+      <w:r>
+        <w:rPr>
+          <w:lang w:val="en-GB"/>
+        </w:rPr>
+        <w:t>/</w:t>
+      </w:r>
+      <w:r>
+        <w:rPr>
+          <w:lang w:val="en-GB"/>
+        </w:rPr>
+        <w:t xml:space="preserve"> </w:t>
+      </w:r>
+      <w:proofErr w:type="spellStart"/>
+      <w:r>
+        <w:rPr>
+          <w:lang w:val="en-GB"/>
+        </w:rPr>
+        <w:t>reviews_per_month</w:t>
+      </w:r>
+      <w:proofErr w:type="spellEnd"/>
+      <w:r>
+        <w:rPr>
+          <w:lang w:val="en-GB"/>
+        </w:rPr>
+        <w:t xml:space="preserve">  </w:t>
+      </w:r>
+      <w:r>
+        <w:rPr>
+          <w:lang w:val="en-GB"/>
+        </w:rPr>
+        <w:t>/</w:t>
+      </w:r>
+      <w:r>
+        <w:rPr>
+          <w:lang w:val="en-GB"/>
+        </w:rPr>
+        <w:t xml:space="preserve">  </w:t>
+      </w:r>
+      <w:proofErr w:type="spellStart"/>
+      <w:r>
+        <w:rPr>
+          <w:lang w:val="en-GB"/>
+        </w:rPr>
+        <w:t>calculated_host_listings_count</w:t>
+      </w:r>
+      <w:proofErr w:type="spellEnd"/>
+      <w:r>
+        <w:rPr>
+          <w:lang w:val="en-GB"/>
+        </w:rPr>
+        <w:t xml:space="preserve">  </w:t>
+      </w:r>
+      <w:r>
+        <w:rPr>
+          <w:lang w:val="en-GB"/>
+        </w:rPr>
+        <w:t>/</w:t>
+      </w:r>
+      <w:r>
+        <w:rPr>
+          <w:lang w:val="en-GB"/>
+        </w:rPr>
+        <w:t xml:space="preserve">  availability_365</w:t>
+      </w:r>
+    </w:p>
+    <w:p>
+      <w:pPr>
+        <w:spacing w:before="480"/>
+        <w:outlineLvl w:val="0"/>
+        <w:rPr>
+          <w:rFonts w:eastAsia="Times New Roman" w:cs="Arial"/>
+          <w:b/>
+          <w:bCs/>
+          <w:color w:val="353744"/>
+          <w:kern w:val="36"/>
+          <w:sz w:val="28"/>
+          <w:szCs w:val="28"/>
+          <w:lang w:eastAsia="en-GB"/>
+        </w:rPr>
+      </w:pPr>
+    </w:p>
+    <w:p>
+      <w:pPr>
+        <w:spacing w:before="480"/>
+        <w:outlineLvl w:val="0"/>
+        <w:rPr>
+          <w:rFonts w:eastAsia="Times New Roman" w:cs="Arial"/>
+          <w:b/>
+          <w:bCs/>
+          <w:color w:val="353744"/>
+          <w:kern w:val="36"/>
+          <w:sz w:val="28"/>
+          <w:szCs w:val="28"/>
+          <w:lang w:eastAsia="en-GB"/>
+        </w:rPr>
+      </w:pPr>
+      <w:r>
+        <w:rPr>
+          <w:rFonts w:eastAsia="Times New Roman" w:cs="Arial"/>
+          <w:b/>
+          <w:bCs/>
+          <w:color w:val="353744"/>
+          <w:kern w:val="36"/>
+          <w:sz w:val="28"/>
+          <w:szCs w:val="28"/>
+          <w:lang w:eastAsia="en-GB"/>
+        </w:rPr>
+        <w:lastRenderedPageBreak/>
         <w:t>ANALYTICS</w:t>
       </w:r>
     </w:p>
@@ -3014,6 +4173,7 @@
           <w:rFonts w:eastAsia="Times New Roman" w:cs="Arial"/>
           <w:b/>
           <w:bCs/>
+          <w:color w:val="FF0000"/>
           <w:lang w:eastAsia="en-GB"/>
         </w:rPr>
       </w:pPr>
@@ -3022,6 +4182,7 @@
           <w:rFonts w:eastAsia="Times New Roman" w:cs="Arial"/>
           <w:b/>
           <w:bCs/>
+          <w:color w:val="FF0000"/>
           <w:lang w:eastAsia="en-GB"/>
         </w:rPr>
         <w:t xml:space="preserve">Task: </w:t>
@@ -3031,6 +4192,7 @@
           <w:rFonts w:eastAsia="Times New Roman" w:cs="Arial"/>
           <w:b/>
           <w:bCs/>
+          <w:color w:val="FF0000"/>
           <w:lang w:eastAsia="en-GB"/>
         </w:rPr>
         <w:t>Jason</w:t>
@@ -3439,6 +4601,7 @@
           <w:rFonts w:eastAsia="Times New Roman" w:cs="Arial"/>
           <w:b/>
           <w:bCs/>
+          <w:color w:val="FF0000"/>
           <w:lang w:eastAsia="en-GB"/>
         </w:rPr>
       </w:pPr>
@@ -3447,6 +4610,7 @@
           <w:rFonts w:eastAsia="Times New Roman" w:cs="Arial"/>
           <w:b/>
           <w:bCs/>
+          <w:color w:val="FF0000"/>
           <w:lang w:eastAsia="en-GB"/>
         </w:rPr>
         <w:t xml:space="preserve">Task: </w:t>
@@ -3457,6 +4621,7 @@
           <w:rFonts w:eastAsia="Times New Roman" w:cs="Arial"/>
           <w:b/>
           <w:bCs/>
+          <w:color w:val="FF0000"/>
           <w:lang w:eastAsia="en-GB"/>
         </w:rPr>
         <w:t>Swobabika</w:t>
@@ -3467,6 +4632,7 @@
           <w:rFonts w:eastAsia="Times New Roman" w:cs="Arial"/>
           <w:b/>
           <w:bCs/>
+          <w:color w:val="FF0000"/>
           <w:lang w:eastAsia="en-GB"/>
         </w:rPr>
         <w:t xml:space="preserve"> </w:t>
@@ -3625,6 +4791,7 @@
           <w:rFonts w:eastAsia="Times New Roman" w:cs="Arial"/>
           <w:b/>
           <w:bCs/>
+          <w:color w:val="FF0000"/>
           <w:lang w:eastAsia="en-GB"/>
         </w:rPr>
       </w:pPr>
@@ -3633,6 +4800,7 @@
           <w:rFonts w:eastAsia="Times New Roman" w:cs="Arial"/>
           <w:b/>
           <w:bCs/>
+          <w:color w:val="FF0000"/>
           <w:lang w:eastAsia="en-GB"/>
         </w:rPr>
         <w:t>Task: UNASSIGNED</w:t>
@@ -3750,7 +4918,6 @@
           <w:rFonts w:eastAsia="Times New Roman" w:cs="Arial"/>
           <w:lang w:eastAsia="en-GB"/>
         </w:rPr>
-        <w:lastRenderedPageBreak/>
         <w:t xml:space="preserve">Bottom 5 earners - </w:t>
       </w:r>
       <w:r>
@@ -3817,6 +4984,7 @@
           <w:rFonts w:eastAsia="Times New Roman" w:cs="Arial"/>
           <w:b/>
           <w:bCs/>
+          <w:color w:val="FF0000"/>
           <w:lang w:eastAsia="en-GB"/>
         </w:rPr>
       </w:pPr>
@@ -3825,6 +4993,7 @@
           <w:rFonts w:eastAsia="Times New Roman" w:cs="Arial"/>
           <w:b/>
           <w:bCs/>
+          <w:color w:val="FF0000"/>
           <w:lang w:eastAsia="en-GB"/>
         </w:rPr>
         <w:t>Task: Linda</w:t>
@@ -3973,6 +5142,7 @@
           <w:szCs w:val="28"/>
           <w:lang w:eastAsia="en-GB"/>
         </w:rPr>
+        <w:lastRenderedPageBreak/>
         <w:t>Data</w:t>
       </w:r>
       <w:r>
@@ -4052,6 +5222,119 @@
 <file path=word/numbering.xml><?xml version="1.0" encoding="utf-8"?>
 <w:numbering xmlns:wpc="http://schemas.microsoft.com/office/word/2010/wordprocessingCanvas" xmlns:cx="http://schemas.microsoft.com/office/drawing/2014/chartex" xmlns:cx1="http://schemas.microsoft.com/office/drawing/2015/9/8/chartex" xmlns:cx2="http://schemas.microsoft.com/office/drawing/2015/10/21/chartex" xmlns:cx3="http://schemas.microsoft.com/office/drawing/2016/5/9/chartex" xmlns:cx4="http://schemas.microsoft.com/office/drawing/2016/5/10/chartex" xmlns:cx5="http://schemas.microsoft.com/office/drawing/2016/5/11/chartex" xmlns:cx6="http://schemas.microsoft.com/office/drawing/2016/5/12/chartex" xmlns:cx7="http://schemas.microsoft.com/office/drawing/2016/5/13/chartex" xmlns:cx8="http://schemas.microsoft.com/office/drawing/2016/5/14/chartex" xmlns:mc="http://schemas.openxmlformats.org/markup-compatibility/2006" xmlns:aink="http://schemas.microsoft.com/office/drawing/2016/ink" xmlns:am3d="http://schemas.microsoft.com/office/drawing/2017/model3d" xmlns:o="urn:schemas-microsoft-com:office:office" xmlns:r="http://schemas.openxmlformats.org/officeDocument/2006/relationships" xmlns:m="http://schemas.openxmlformats.org/officeDocument/2006/math" xmlns:v="urn:schemas-microsoft-com:vml" xmlns:wp14="http://schemas.microsoft.com/office/word/2010/wordprocessingDrawing" xmlns:wp="http://schemas.openxmlformats.org/drawingml/2006/wordprocessingDrawing" xmlns:w10="urn:schemas-microsoft-com:office:word" xmlns:w="http://schemas.openxmlformats.org/wordprocessingml/2006/main" xmlns:w14="http://schemas.microsoft.com/office/word/2010/wordml" xmlns:w15="http://schemas.microsoft.com/office/word/2012/wordml" xmlns:w16cex="http://schemas.microsoft.com/office/word/2018/wordml/cex" xmlns:w16cid="http://schemas.microsoft.com/office/word/2016/wordml/cid" xmlns:w16="http://schemas.microsoft.com/office/word/2018/wordml" xmlns:w16se="http://schemas.microsoft.com/office/word/2015/wordml/symex" xmlns:wpg="http://schemas.microsoft.com/office/word/2010/wordprocessingGroup" xmlns:wpi="http://schemas.microsoft.com/office/word/2010/wordprocessingInk" xmlns:wne="http://schemas.microsoft.com/office/word/2006/wordml" xmlns:wps="http://schemas.microsoft.com/office/word/2010/wordprocessingShape" mc:Ignorable="w14 w15 w16se w16cid w16 w16cex wp14">
   <w:abstractNum w:abstractNumId="0" w15:restartNumberingAfterBreak="0">
+    <w:nsid w:val="01B118D4"/>
+    <w:multiLevelType w:val="hybridMultilevel"/>
+    <w:tmpl w:val="7F963F52"/>
+    <w:lvl w:ilvl="0" w:tplc="08090001">
+      <w:start w:val="1"/>
+      <w:numFmt w:val="bullet"/>
+      <w:lvlText w:val=""/>
+      <w:lvlJc w:val="left"/>
+      <w:pPr>
+        <w:ind w:left="720" w:hanging="360"/>
+      </w:pPr>
+      <w:rPr>
+        <w:rFonts w:ascii="Symbol" w:hAnsi="Symbol" w:hint="default"/>
+      </w:rPr>
+    </w:lvl>
+    <w:lvl w:ilvl="1" w:tplc="08090003">
+      <w:start w:val="1"/>
+      <w:numFmt w:val="bullet"/>
+      <w:lvlText w:val="o"/>
+      <w:lvlJc w:val="left"/>
+      <w:pPr>
+        <w:ind w:left="1440" w:hanging="360"/>
+      </w:pPr>
+      <w:rPr>
+        <w:rFonts w:ascii="Courier New" w:hAnsi="Courier New" w:cs="Courier New" w:hint="default"/>
+      </w:rPr>
+    </w:lvl>
+    <w:lvl w:ilvl="2" w:tplc="08090005" w:tentative="1">
+      <w:start w:val="1"/>
+      <w:numFmt w:val="bullet"/>
+      <w:lvlText w:val=""/>
+      <w:lvlJc w:val="left"/>
+      <w:pPr>
+        <w:ind w:left="2160" w:hanging="360"/>
+      </w:pPr>
+      <w:rPr>
+        <w:rFonts w:ascii="Wingdings" w:hAnsi="Wingdings" w:hint="default"/>
+      </w:rPr>
+    </w:lvl>
+    <w:lvl w:ilvl="3" w:tplc="08090001" w:tentative="1">
+      <w:start w:val="1"/>
+      <w:numFmt w:val="bullet"/>
+      <w:lvlText w:val=""/>
+      <w:lvlJc w:val="left"/>
+      <w:pPr>
+        <w:ind w:left="2880" w:hanging="360"/>
+      </w:pPr>
+      <w:rPr>
+        <w:rFonts w:ascii="Symbol" w:hAnsi="Symbol" w:hint="default"/>
+      </w:rPr>
+    </w:lvl>
+    <w:lvl w:ilvl="4" w:tplc="08090003" w:tentative="1">
+      <w:start w:val="1"/>
+      <w:numFmt w:val="bullet"/>
+      <w:lvlText w:val="o"/>
+      <w:lvlJc w:val="left"/>
+      <w:pPr>
+        <w:ind w:left="3600" w:hanging="360"/>
+      </w:pPr>
+      <w:rPr>
+        <w:rFonts w:ascii="Courier New" w:hAnsi="Courier New" w:cs="Courier New" w:hint="default"/>
+      </w:rPr>
+    </w:lvl>
+    <w:lvl w:ilvl="5" w:tplc="08090005" w:tentative="1">
+      <w:start w:val="1"/>
+      <w:numFmt w:val="bullet"/>
+      <w:lvlText w:val=""/>
+      <w:lvlJc w:val="left"/>
+      <w:pPr>
+        <w:ind w:left="4320" w:hanging="360"/>
+      </w:pPr>
+      <w:rPr>
+        <w:rFonts w:ascii="Wingdings" w:hAnsi="Wingdings" w:hint="default"/>
+      </w:rPr>
+    </w:lvl>
+    <w:lvl w:ilvl="6" w:tplc="08090001" w:tentative="1">
+      <w:start w:val="1"/>
+      <w:numFmt w:val="bullet"/>
+      <w:lvlText w:val=""/>
+      <w:lvlJc w:val="left"/>
+      <w:pPr>
+        <w:ind w:left="5040" w:hanging="360"/>
+      </w:pPr>
+      <w:rPr>
+        <w:rFonts w:ascii="Symbol" w:hAnsi="Symbol" w:hint="default"/>
+      </w:rPr>
+    </w:lvl>
+    <w:lvl w:ilvl="7" w:tplc="08090003" w:tentative="1">
+      <w:start w:val="1"/>
+      <w:numFmt w:val="bullet"/>
+      <w:lvlText w:val="o"/>
+      <w:lvlJc w:val="left"/>
+      <w:pPr>
+        <w:ind w:left="5760" w:hanging="360"/>
+      </w:pPr>
+      <w:rPr>
+        <w:rFonts w:ascii="Courier New" w:hAnsi="Courier New" w:cs="Courier New" w:hint="default"/>
+      </w:rPr>
+    </w:lvl>
+    <w:lvl w:ilvl="8" w:tplc="08090005" w:tentative="1">
+      <w:start w:val="1"/>
+      <w:numFmt w:val="bullet"/>
+      <w:lvlText w:val=""/>
+      <w:lvlJc w:val="left"/>
+      <w:pPr>
+        <w:ind w:left="6480" w:hanging="360"/>
+      </w:pPr>
+      <w:rPr>
+        <w:rFonts w:ascii="Wingdings" w:hAnsi="Wingdings" w:hint="default"/>
+      </w:rPr>
+    </w:lvl>
+  </w:abstractNum>
+  <w:abstractNum w:abstractNumId="1" w15:restartNumberingAfterBreak="0">
     <w:nsid w:val="23C322CD"/>
     <w:multiLevelType w:val="multilevel"/>
     <w:tmpl w:val="94C6FC18"/>
@@ -4164,7 +5447,7 @@
       </w:pPr>
     </w:lvl>
   </w:abstractNum>
-  <w:abstractNum w:abstractNumId="1" w15:restartNumberingAfterBreak="0">
+  <w:abstractNum w:abstractNumId="2" w15:restartNumberingAfterBreak="0">
     <w:nsid w:val="24440673"/>
     <w:multiLevelType w:val="hybridMultilevel"/>
     <w:tmpl w:val="36329768"/>
@@ -4277,7 +5560,7 @@
       </w:rPr>
     </w:lvl>
   </w:abstractNum>
-  <w:abstractNum w:abstractNumId="2" w15:restartNumberingAfterBreak="0">
+  <w:abstractNum w:abstractNumId="3" w15:restartNumberingAfterBreak="0">
     <w:nsid w:val="25C35817"/>
     <w:multiLevelType w:val="hybridMultilevel"/>
     <w:tmpl w:val="5C582946"/>
@@ -4390,7 +5673,7 @@
       </w:rPr>
     </w:lvl>
   </w:abstractNum>
-  <w:abstractNum w:abstractNumId="3" w15:restartNumberingAfterBreak="0">
+  <w:abstractNum w:abstractNumId="4" w15:restartNumberingAfterBreak="0">
     <w:nsid w:val="266C2A19"/>
     <w:multiLevelType w:val="hybridMultilevel"/>
     <w:tmpl w:val="6BDE963A"/>
@@ -4503,7 +5786,7 @@
       </w:rPr>
     </w:lvl>
   </w:abstractNum>
-  <w:abstractNum w:abstractNumId="4" w15:restartNumberingAfterBreak="0">
+  <w:abstractNum w:abstractNumId="5" w15:restartNumberingAfterBreak="0">
     <w:nsid w:val="279775E2"/>
     <w:multiLevelType w:val="hybridMultilevel"/>
     <w:tmpl w:val="416AF1FE"/>
@@ -4616,7 +5899,7 @@
       </w:rPr>
     </w:lvl>
   </w:abstractNum>
-  <w:abstractNum w:abstractNumId="5" w15:restartNumberingAfterBreak="0">
+  <w:abstractNum w:abstractNumId="6" w15:restartNumberingAfterBreak="0">
     <w:nsid w:val="31F25100"/>
     <w:multiLevelType w:val="hybridMultilevel"/>
     <w:tmpl w:val="890CF7D2"/>
@@ -4729,7 +6012,7 @@
       </w:rPr>
     </w:lvl>
   </w:abstractNum>
-  <w:abstractNum w:abstractNumId="6" w15:restartNumberingAfterBreak="0">
+  <w:abstractNum w:abstractNumId="7" w15:restartNumberingAfterBreak="0">
     <w:nsid w:val="333E10F9"/>
     <w:multiLevelType w:val="hybridMultilevel"/>
     <w:tmpl w:val="B35C7DE4"/>
@@ -4842,7 +6125,7 @@
       </w:rPr>
     </w:lvl>
   </w:abstractNum>
-  <w:abstractNum w:abstractNumId="7" w15:restartNumberingAfterBreak="0">
+  <w:abstractNum w:abstractNumId="8" w15:restartNumberingAfterBreak="0">
     <w:nsid w:val="3AFC22C5"/>
     <w:multiLevelType w:val="hybridMultilevel"/>
     <w:tmpl w:val="C7E094A8"/>
@@ -4955,7 +6238,7 @@
       </w:rPr>
     </w:lvl>
   </w:abstractNum>
-  <w:abstractNum w:abstractNumId="8" w15:restartNumberingAfterBreak="0">
+  <w:abstractNum w:abstractNumId="9" w15:restartNumberingAfterBreak="0">
     <w:nsid w:val="429103A4"/>
     <w:multiLevelType w:val="hybridMultilevel"/>
     <w:tmpl w:val="F998D9DA"/>
@@ -5068,7 +6351,120 @@
       </w:rPr>
     </w:lvl>
   </w:abstractNum>
-  <w:abstractNum w:abstractNumId="9" w15:restartNumberingAfterBreak="0">
+  <w:abstractNum w:abstractNumId="10" w15:restartNumberingAfterBreak="0">
+    <w:nsid w:val="462131A8"/>
+    <w:multiLevelType w:val="hybridMultilevel"/>
+    <w:tmpl w:val="5D04C6C2"/>
+    <w:lvl w:ilvl="0" w:tplc="08090001">
+      <w:start w:val="1"/>
+      <w:numFmt w:val="bullet"/>
+      <w:lvlText w:val=""/>
+      <w:lvlJc w:val="left"/>
+      <w:pPr>
+        <w:ind w:left="720" w:hanging="360"/>
+      </w:pPr>
+      <w:rPr>
+        <w:rFonts w:ascii="Symbol" w:hAnsi="Symbol" w:hint="default"/>
+      </w:rPr>
+    </w:lvl>
+    <w:lvl w:ilvl="1" w:tplc="08090003" w:tentative="1">
+      <w:start w:val="1"/>
+      <w:numFmt w:val="bullet"/>
+      <w:lvlText w:val="o"/>
+      <w:lvlJc w:val="left"/>
+      <w:pPr>
+        <w:ind w:left="1440" w:hanging="360"/>
+      </w:pPr>
+      <w:rPr>
+        <w:rFonts w:ascii="Courier New" w:hAnsi="Courier New" w:cs="Courier New" w:hint="default"/>
+      </w:rPr>
+    </w:lvl>
+    <w:lvl w:ilvl="2" w:tplc="08090005" w:tentative="1">
+      <w:start w:val="1"/>
+      <w:numFmt w:val="bullet"/>
+      <w:lvlText w:val=""/>
+      <w:lvlJc w:val="left"/>
+      <w:pPr>
+        <w:ind w:left="2160" w:hanging="360"/>
+      </w:pPr>
+      <w:rPr>
+        <w:rFonts w:ascii="Wingdings" w:hAnsi="Wingdings" w:hint="default"/>
+      </w:rPr>
+    </w:lvl>
+    <w:lvl w:ilvl="3" w:tplc="08090001" w:tentative="1">
+      <w:start w:val="1"/>
+      <w:numFmt w:val="bullet"/>
+      <w:lvlText w:val=""/>
+      <w:lvlJc w:val="left"/>
+      <w:pPr>
+        <w:ind w:left="2880" w:hanging="360"/>
+      </w:pPr>
+      <w:rPr>
+        <w:rFonts w:ascii="Symbol" w:hAnsi="Symbol" w:hint="default"/>
+      </w:rPr>
+    </w:lvl>
+    <w:lvl w:ilvl="4" w:tplc="08090003" w:tentative="1">
+      <w:start w:val="1"/>
+      <w:numFmt w:val="bullet"/>
+      <w:lvlText w:val="o"/>
+      <w:lvlJc w:val="left"/>
+      <w:pPr>
+        <w:ind w:left="3600" w:hanging="360"/>
+      </w:pPr>
+      <w:rPr>
+        <w:rFonts w:ascii="Courier New" w:hAnsi="Courier New" w:cs="Courier New" w:hint="default"/>
+      </w:rPr>
+    </w:lvl>
+    <w:lvl w:ilvl="5" w:tplc="08090005" w:tentative="1">
+      <w:start w:val="1"/>
+      <w:numFmt w:val="bullet"/>
+      <w:lvlText w:val=""/>
+      <w:lvlJc w:val="left"/>
+      <w:pPr>
+        <w:ind w:left="4320" w:hanging="360"/>
+      </w:pPr>
+      <w:rPr>
+        <w:rFonts w:ascii="Wingdings" w:hAnsi="Wingdings" w:hint="default"/>
+      </w:rPr>
+    </w:lvl>
+    <w:lvl w:ilvl="6" w:tplc="08090001" w:tentative="1">
+      <w:start w:val="1"/>
+      <w:numFmt w:val="bullet"/>
+      <w:lvlText w:val=""/>
+      <w:lvlJc w:val="left"/>
+      <w:pPr>
+        <w:ind w:left="5040" w:hanging="360"/>
+      </w:pPr>
+      <w:rPr>
+        <w:rFonts w:ascii="Symbol" w:hAnsi="Symbol" w:hint="default"/>
+      </w:rPr>
+    </w:lvl>
+    <w:lvl w:ilvl="7" w:tplc="08090003" w:tentative="1">
+      <w:start w:val="1"/>
+      <w:numFmt w:val="bullet"/>
+      <w:lvlText w:val="o"/>
+      <w:lvlJc w:val="left"/>
+      <w:pPr>
+        <w:ind w:left="5760" w:hanging="360"/>
+      </w:pPr>
+      <w:rPr>
+        <w:rFonts w:ascii="Courier New" w:hAnsi="Courier New" w:cs="Courier New" w:hint="default"/>
+      </w:rPr>
+    </w:lvl>
+    <w:lvl w:ilvl="8" w:tplc="08090005" w:tentative="1">
+      <w:start w:val="1"/>
+      <w:numFmt w:val="bullet"/>
+      <w:lvlText w:val=""/>
+      <w:lvlJc w:val="left"/>
+      <w:pPr>
+        <w:ind w:left="6480" w:hanging="360"/>
+      </w:pPr>
+      <w:rPr>
+        <w:rFonts w:ascii="Wingdings" w:hAnsi="Wingdings" w:hint="default"/>
+      </w:rPr>
+    </w:lvl>
+  </w:abstractNum>
+  <w:abstractNum w:abstractNumId="11" w15:restartNumberingAfterBreak="0">
     <w:nsid w:val="5E702807"/>
     <w:multiLevelType w:val="hybridMultilevel"/>
     <w:tmpl w:val="A8F681EC"/>
@@ -5181,7 +6577,7 @@
       </w:rPr>
     </w:lvl>
   </w:abstractNum>
-  <w:abstractNum w:abstractNumId="10" w15:restartNumberingAfterBreak="0">
+  <w:abstractNum w:abstractNumId="12" w15:restartNumberingAfterBreak="0">
     <w:nsid w:val="69F77A2F"/>
     <w:multiLevelType w:val="hybridMultilevel"/>
     <w:tmpl w:val="7D8E3CCA"/>
@@ -5294,7 +6690,120 @@
       </w:rPr>
     </w:lvl>
   </w:abstractNum>
-  <w:abstractNum w:abstractNumId="11" w15:restartNumberingAfterBreak="0">
+  <w:abstractNum w:abstractNumId="13" w15:restartNumberingAfterBreak="0">
+    <w:nsid w:val="6D91109E"/>
+    <w:multiLevelType w:val="hybridMultilevel"/>
+    <w:tmpl w:val="3CD29F8A"/>
+    <w:lvl w:ilvl="0" w:tplc="08090001">
+      <w:start w:val="1"/>
+      <w:numFmt w:val="bullet"/>
+      <w:lvlText w:val=""/>
+      <w:lvlJc w:val="left"/>
+      <w:pPr>
+        <w:ind w:left="720" w:hanging="360"/>
+      </w:pPr>
+      <w:rPr>
+        <w:rFonts w:ascii="Symbol" w:hAnsi="Symbol" w:hint="default"/>
+      </w:rPr>
+    </w:lvl>
+    <w:lvl w:ilvl="1" w:tplc="08090003">
+      <w:start w:val="1"/>
+      <w:numFmt w:val="bullet"/>
+      <w:lvlText w:val="o"/>
+      <w:lvlJc w:val="left"/>
+      <w:pPr>
+        <w:ind w:left="1440" w:hanging="360"/>
+      </w:pPr>
+      <w:rPr>
+        <w:rFonts w:ascii="Courier New" w:hAnsi="Courier New" w:cs="Courier New" w:hint="default"/>
+      </w:rPr>
+    </w:lvl>
+    <w:lvl w:ilvl="2" w:tplc="08090005" w:tentative="1">
+      <w:start w:val="1"/>
+      <w:numFmt w:val="bullet"/>
+      <w:lvlText w:val=""/>
+      <w:lvlJc w:val="left"/>
+      <w:pPr>
+        <w:ind w:left="2160" w:hanging="360"/>
+      </w:pPr>
+      <w:rPr>
+        <w:rFonts w:ascii="Wingdings" w:hAnsi="Wingdings" w:hint="default"/>
+      </w:rPr>
+    </w:lvl>
+    <w:lvl w:ilvl="3" w:tplc="08090001" w:tentative="1">
+      <w:start w:val="1"/>
+      <w:numFmt w:val="bullet"/>
+      <w:lvlText w:val=""/>
+      <w:lvlJc w:val="left"/>
+      <w:pPr>
+        <w:ind w:left="2880" w:hanging="360"/>
+      </w:pPr>
+      <w:rPr>
+        <w:rFonts w:ascii="Symbol" w:hAnsi="Symbol" w:hint="default"/>
+      </w:rPr>
+    </w:lvl>
+    <w:lvl w:ilvl="4" w:tplc="08090003" w:tentative="1">
+      <w:start w:val="1"/>
+      <w:numFmt w:val="bullet"/>
+      <w:lvlText w:val="o"/>
+      <w:lvlJc w:val="left"/>
+      <w:pPr>
+        <w:ind w:left="3600" w:hanging="360"/>
+      </w:pPr>
+      <w:rPr>
+        <w:rFonts w:ascii="Courier New" w:hAnsi="Courier New" w:cs="Courier New" w:hint="default"/>
+      </w:rPr>
+    </w:lvl>
+    <w:lvl w:ilvl="5" w:tplc="08090005" w:tentative="1">
+      <w:start w:val="1"/>
+      <w:numFmt w:val="bullet"/>
+      <w:lvlText w:val=""/>
+      <w:lvlJc w:val="left"/>
+      <w:pPr>
+        <w:ind w:left="4320" w:hanging="360"/>
+      </w:pPr>
+      <w:rPr>
+        <w:rFonts w:ascii="Wingdings" w:hAnsi="Wingdings" w:hint="default"/>
+      </w:rPr>
+    </w:lvl>
+    <w:lvl w:ilvl="6" w:tplc="08090001" w:tentative="1">
+      <w:start w:val="1"/>
+      <w:numFmt w:val="bullet"/>
+      <w:lvlText w:val=""/>
+      <w:lvlJc w:val="left"/>
+      <w:pPr>
+        <w:ind w:left="5040" w:hanging="360"/>
+      </w:pPr>
+      <w:rPr>
+        <w:rFonts w:ascii="Symbol" w:hAnsi="Symbol" w:hint="default"/>
+      </w:rPr>
+    </w:lvl>
+    <w:lvl w:ilvl="7" w:tplc="08090003" w:tentative="1">
+      <w:start w:val="1"/>
+      <w:numFmt w:val="bullet"/>
+      <w:lvlText w:val="o"/>
+      <w:lvlJc w:val="left"/>
+      <w:pPr>
+        <w:ind w:left="5760" w:hanging="360"/>
+      </w:pPr>
+      <w:rPr>
+        <w:rFonts w:ascii="Courier New" w:hAnsi="Courier New" w:cs="Courier New" w:hint="default"/>
+      </w:rPr>
+    </w:lvl>
+    <w:lvl w:ilvl="8" w:tplc="08090005" w:tentative="1">
+      <w:start w:val="1"/>
+      <w:numFmt w:val="bullet"/>
+      <w:lvlText w:val=""/>
+      <w:lvlJc w:val="left"/>
+      <w:pPr>
+        <w:ind w:left="6480" w:hanging="360"/>
+      </w:pPr>
+      <w:rPr>
+        <w:rFonts w:ascii="Wingdings" w:hAnsi="Wingdings" w:hint="default"/>
+      </w:rPr>
+    </w:lvl>
+  </w:abstractNum>
+  <w:abstractNum w:abstractNumId="14" w15:restartNumberingAfterBreak="0">
     <w:nsid w:val="72B422E2"/>
     <w:multiLevelType w:val="hybridMultilevel"/>
     <w:tmpl w:val="CD26A82C"/>
@@ -5407,7 +6916,7 @@
       </w:rPr>
     </w:lvl>
   </w:abstractNum>
-  <w:abstractNum w:abstractNumId="12" w15:restartNumberingAfterBreak="0">
+  <w:abstractNum w:abstractNumId="15" w15:restartNumberingAfterBreak="0">
     <w:nsid w:val="756C1405"/>
     <w:multiLevelType w:val="hybridMultilevel"/>
     <w:tmpl w:val="AF969626"/>
@@ -5520,7 +7029,7 @@
       </w:rPr>
     </w:lvl>
   </w:abstractNum>
-  <w:abstractNum w:abstractNumId="13" w15:restartNumberingAfterBreak="0">
+  <w:abstractNum w:abstractNumId="16" w15:restartNumberingAfterBreak="0">
     <w:nsid w:val="7D0E52C5"/>
     <w:multiLevelType w:val="hybridMultilevel"/>
     <w:tmpl w:val="3D7E8BDA"/>
@@ -5634,46 +7143,55 @@
     </w:lvl>
   </w:abstractNum>
   <w:num w:numId="1">
-    <w:abstractNumId w:val="0"/>
+    <w:abstractNumId w:val="1"/>
   </w:num>
   <w:num w:numId="2">
+    <w:abstractNumId w:val="7"/>
+  </w:num>
+  <w:num w:numId="3">
+    <w:abstractNumId w:val="2"/>
+  </w:num>
+  <w:num w:numId="4">
+    <w:abstractNumId w:val="8"/>
+  </w:num>
+  <w:num w:numId="5">
+    <w:abstractNumId w:val="12"/>
+  </w:num>
+  <w:num w:numId="6">
+    <w:abstractNumId w:val="9"/>
+  </w:num>
+  <w:num w:numId="7">
     <w:abstractNumId w:val="6"/>
   </w:num>
-  <w:num w:numId="3">
-    <w:abstractNumId w:val="1"/>
+  <w:num w:numId="8">
+    <w:abstractNumId w:val="3"/>
   </w:num>
-  <w:num w:numId="4">
-    <w:abstractNumId w:val="7"/>
+  <w:num w:numId="9">
+    <w:abstractNumId w:val="15"/>
   </w:num>
-  <w:num w:numId="5">
+  <w:num w:numId="10">
+    <w:abstractNumId w:val="5"/>
+  </w:num>
+  <w:num w:numId="11">
+    <w:abstractNumId w:val="16"/>
+  </w:num>
+  <w:num w:numId="12">
+    <w:abstractNumId w:val="4"/>
+  </w:num>
+  <w:num w:numId="13">
+    <w:abstractNumId w:val="14"/>
+  </w:num>
+  <w:num w:numId="14">
+    <w:abstractNumId w:val="11"/>
+  </w:num>
+  <w:num w:numId="15">
     <w:abstractNumId w:val="10"/>
   </w:num>
-  <w:num w:numId="6">
-    <w:abstractNumId w:val="8"/>
-  </w:num>
-  <w:num w:numId="7">
-    <w:abstractNumId w:val="5"/>
-  </w:num>
-  <w:num w:numId="8">
-    <w:abstractNumId w:val="2"/>
-  </w:num>
-  <w:num w:numId="9">
-    <w:abstractNumId w:val="12"/>
-  </w:num>
-  <w:num w:numId="10">
-    <w:abstractNumId w:val="4"/>
-  </w:num>
-  <w:num w:numId="11">
+  <w:num w:numId="16">
     <w:abstractNumId w:val="13"/>
   </w:num>
-  <w:num w:numId="12">
-    <w:abstractNumId w:val="3"/>
-  </w:num>
-  <w:num w:numId="13">
-    <w:abstractNumId w:val="11"/>
-  </w:num>
-  <w:num w:numId="14">
-    <w:abstractNumId w:val="9"/>
+  <w:num w:numId="17">
+    <w:abstractNumId w:val="0"/>
   </w:num>
 </w:numbering>
 </file>
@@ -6072,7 +7590,7 @@
   <w:style w:type="paragraph" w:default="1" w:styleId="Normal">
     <w:name w:val="Normal"/>
     <w:qFormat/>
-    <w:rsid w:val="004F5180"/>
+    <w:rsid w:val="00311FD8"/>
     <w:rPr>
       <w:rFonts w:ascii="Arial" w:hAnsi="Arial"/>
       <w:sz w:val="21"/>

</xml_diff>

<commit_message>
Backup listings_2018_Data_Issue_Test_Clean.ipynb and minor edits to Work guide
</commit_message>
<xml_diff>
--- a/Work plan based on proposal 15 01 2021.docx
+++ b/Work plan based on proposal 15 01 2021.docx
@@ -411,15 +411,7 @@
           <w:bCs/>
           <w:lang w:eastAsia="en-GB"/>
         </w:rPr>
-        <w:t>Neighbourhood</w:t>
-      </w:r>
-      <w:r>
-        <w:rPr>
-          <w:b/>
-          <w:bCs/>
-          <w:lang w:eastAsia="en-GB"/>
-        </w:rPr>
-        <w:t>:</w:t>
+        <w:t>Neighbourhood:</w:t>
       </w:r>
       <w:r>
         <w:rPr>
@@ -437,31 +429,7 @@
         <w:rPr>
           <w:lang w:eastAsia="en-GB"/>
         </w:rPr>
-        <w:t>rop Greater Dandenong</w:t>
-      </w:r>
-      <w:r>
-        <w:rPr>
-          <w:lang w:eastAsia="en-GB"/>
-        </w:rPr>
-        <w:t xml:space="preserve"> /</w:t>
-      </w:r>
-      <w:r>
-        <w:rPr>
-          <w:lang w:eastAsia="en-GB"/>
-        </w:rPr>
-        <w:t xml:space="preserve"> Manningham</w:t>
-      </w:r>
-      <w:r>
-        <w:rPr>
-          <w:lang w:eastAsia="en-GB"/>
-        </w:rPr>
-        <w:t xml:space="preserve"> / </w:t>
-      </w:r>
-      <w:r>
-        <w:rPr>
-          <w:lang w:eastAsia="en-GB"/>
-        </w:rPr>
-        <w:t>Melton/ Monash/ Nillumbik/</w:t>
+        <w:t>rop Greater Dandenong / Manningham / Melton/ Monash/ Nillumbik/</w:t>
       </w:r>
       <w:r>
         <w:rPr>
@@ -610,19 +578,6 @@
           <w:lang w:eastAsia="en-GB"/>
         </w:rPr>
         <w:t>Removing the following data issues:</w:t>
-      </w:r>
-    </w:p>
-    <w:p>
-      <w:pPr>
-        <w:rPr>
-          <w:lang w:eastAsia="en-GB"/>
-        </w:rPr>
-      </w:pPr>
-      <w:r>
-        <w:rPr>
-          <w:lang w:eastAsia="en-GB"/>
-        </w:rPr>
-        <w:t>Duplicates</w:t>
       </w:r>
     </w:p>
     <w:p>
@@ -633,32 +588,20 @@
           <w:numId w:val="6"/>
         </w:numPr>
         <w:rPr>
-          <w:rFonts w:eastAsia="Times New Roman" w:cs="Arial"/>
-          <w:color w:val="353744"/>
-          <w:sz w:val="22"/>
-          <w:szCs w:val="22"/>
-          <w:lang w:eastAsia="en-GB"/>
-        </w:rPr>
-      </w:pPr>
-      <w:r>
-        <w:rPr>
-          <w:rFonts w:eastAsia="Times New Roman" w:cs="Arial"/>
-          <w:color w:val="353744"/>
-          <w:sz w:val="22"/>
-          <w:szCs w:val="22"/>
-          <w:lang w:eastAsia="en-GB"/>
-        </w:rPr>
-        <w:t>I</w:t>
-      </w:r>
-      <w:r>
-        <w:rPr>
-          <w:rFonts w:eastAsia="Times New Roman" w:cs="Arial"/>
-          <w:color w:val="353744"/>
-          <w:sz w:val="22"/>
-          <w:szCs w:val="22"/>
-          <w:lang w:eastAsia="en-GB"/>
-        </w:rPr>
-        <w:t>rrelevant data</w:t>
+          <w:lang w:eastAsia="en-GB"/>
+        </w:rPr>
+      </w:pPr>
+      <w:r>
+        <w:rPr>
+          <w:lang w:eastAsia="en-GB"/>
+        </w:rPr>
+        <w:t>Duplicates</w:t>
+      </w:r>
+      <w:r>
+        <w:rPr>
+          <w:lang w:eastAsia="en-GB"/>
+        </w:rPr>
+        <w:t xml:space="preserve"> – none identified</w:t>
       </w:r>
     </w:p>
     <w:p>
@@ -684,7 +627,17 @@
           <w:szCs w:val="22"/>
           <w:lang w:eastAsia="en-GB"/>
         </w:rPr>
-        <w:t>Duplicates</w:t>
+        <w:t>Type conversion</w:t>
+      </w:r>
+      <w:r>
+        <w:rPr>
+          <w:rFonts w:eastAsia="Times New Roman" w:cs="Arial"/>
+          <w:color w:val="353744"/>
+          <w:sz w:val="22"/>
+          <w:szCs w:val="22"/>
+          <w:lang w:eastAsia="en-GB"/>
+        </w:rPr>
+        <w:t xml:space="preserve"> - done</w:t>
       </w:r>
     </w:p>
     <w:p>
@@ -710,8 +663,9 @@
           <w:szCs w:val="22"/>
           <w:lang w:eastAsia="en-GB"/>
         </w:rPr>
-        <w:t>Type conversion</w:t>
-      </w:r>
+        <w:t xml:space="preserve">Syntax </w:t>
+      </w:r>
+      <w:proofErr w:type="gramStart"/>
       <w:r>
         <w:rPr>
           <w:rFonts w:eastAsia="Times New Roman" w:cs="Arial"/>
@@ -720,7 +674,7 @@
           <w:szCs w:val="22"/>
           <w:lang w:eastAsia="en-GB"/>
         </w:rPr>
-        <w:br/>
+        <w:t>errors</w:t>
       </w:r>
       <w:r>
         <w:rPr>
@@ -730,7 +684,48 @@
           <w:szCs w:val="22"/>
           <w:lang w:eastAsia="en-GB"/>
         </w:rPr>
-        <w:t>Make sure numbers are stored as numerical data types. A date should be stored as a date object, or a Unix timestamp (number of seconds), and so on.</w:t>
+        <w:t>(</w:t>
+      </w:r>
+      <w:proofErr w:type="gramEnd"/>
+      <w:r>
+        <w:rPr>
+          <w:rFonts w:eastAsia="Times New Roman" w:cs="Arial"/>
+          <w:color w:val="353744"/>
+          <w:sz w:val="22"/>
+          <w:szCs w:val="22"/>
+          <w:lang w:eastAsia="en-GB"/>
+        </w:rPr>
+        <w:t>remove white space) – not required</w:t>
+      </w:r>
+      <w:r>
+        <w:rPr>
+          <w:rFonts w:eastAsia="Times New Roman" w:cs="Arial"/>
+          <w:color w:val="353744"/>
+          <w:sz w:val="22"/>
+          <w:szCs w:val="22"/>
+          <w:lang w:eastAsia="en-GB"/>
+        </w:rPr>
+        <w:br/>
+      </w:r>
+      <w:r>
+        <w:rPr>
+          <w:rFonts w:eastAsia="Times New Roman" w:cs="Arial"/>
+          <w:color w:val="353744"/>
+          <w:sz w:val="22"/>
+          <w:szCs w:val="22"/>
+          <w:lang w:eastAsia="en-GB"/>
+        </w:rPr>
+        <w:t>Remove white spaces</w:t>
+      </w:r>
+      <w:r>
+        <w:rPr>
+          <w:rFonts w:eastAsia="Times New Roman" w:cs="Arial"/>
+          <w:color w:val="353744"/>
+          <w:sz w:val="22"/>
+          <w:szCs w:val="22"/>
+          <w:lang w:eastAsia="en-GB"/>
+        </w:rPr>
+        <w:t xml:space="preserve"> – checking with team if issue columns are required</w:t>
       </w:r>
     </w:p>
     <w:p>
@@ -756,7 +751,41 @@
           <w:szCs w:val="22"/>
           <w:lang w:eastAsia="en-GB"/>
         </w:rPr>
-        <w:t>A word of caution is that the values that can’t be converted to the specified type should be converted to NA value (or any), with a warning being displayed. This indicates the value is incorrect and must be fixed.</w:t>
+        <w:t>Pad strings: </w:t>
+      </w:r>
+      <w:proofErr w:type="spellStart"/>
+      <w:proofErr w:type="gramStart"/>
+      <w:r>
+        <w:rPr>
+          <w:rFonts w:eastAsia="Times New Roman" w:cs="Arial"/>
+          <w:color w:val="353744"/>
+          <w:sz w:val="22"/>
+          <w:szCs w:val="22"/>
+          <w:lang w:eastAsia="en-GB"/>
+        </w:rPr>
+        <w:t>ie</w:t>
+      </w:r>
+      <w:proofErr w:type="spellEnd"/>
+      <w:proofErr w:type="gramEnd"/>
+      <w:r>
+        <w:rPr>
+          <w:rFonts w:eastAsia="Times New Roman" w:cs="Arial"/>
+          <w:color w:val="353744"/>
+          <w:sz w:val="22"/>
+          <w:szCs w:val="22"/>
+          <w:lang w:eastAsia="en-GB"/>
+        </w:rPr>
+        <w:t xml:space="preserve"> 313 =&gt; 000313 (6 digits)</w:t>
+      </w:r>
+      <w:r>
+        <w:rPr>
+          <w:rFonts w:eastAsia="Times New Roman" w:cs="Arial"/>
+          <w:color w:val="353744"/>
+          <w:sz w:val="22"/>
+          <w:szCs w:val="22"/>
+          <w:lang w:eastAsia="en-GB"/>
+        </w:rPr>
+        <w:t xml:space="preserve"> = not required</w:t>
       </w:r>
     </w:p>
     <w:p>
@@ -782,8 +811,7 @@
           <w:szCs w:val="22"/>
           <w:lang w:eastAsia="en-GB"/>
         </w:rPr>
-        <w:lastRenderedPageBreak/>
-        <w:t>Syntax errors</w:t>
+        <w:t>Fix typos: check unique values</w:t>
       </w:r>
       <w:r>
         <w:rPr>
@@ -793,7 +821,7 @@
           <w:szCs w:val="22"/>
           <w:lang w:eastAsia="en-GB"/>
         </w:rPr>
-        <w:br/>
+        <w:t xml:space="preserve"> for consistency– </w:t>
       </w:r>
       <w:r>
         <w:rPr>
@@ -803,16 +831,12 @@
           <w:szCs w:val="22"/>
           <w:lang w:eastAsia="en-GB"/>
         </w:rPr>
-        <w:t>Remove white spaces: Extra white spaces at the beginning or the end of a string should be removed.</w:t>
-      </w:r>
-    </w:p>
-    <w:p>
-      <w:pPr>
-        <w:pStyle w:val="ListParagraph"/>
-        <w:numPr>
-          <w:ilvl w:val="0"/>
-          <w:numId w:val="6"/>
-        </w:numPr>
+        <w:t>checking with team if issue columns are required</w:t>
+      </w:r>
+    </w:p>
+    <w:p>
+      <w:pPr>
+        <w:ind w:left="1440"/>
         <w:rPr>
           <w:rFonts w:eastAsia="Times New Roman" w:cs="Arial"/>
           <w:color w:val="353744"/>
@@ -829,11 +853,12 @@
           <w:szCs w:val="22"/>
           <w:lang w:eastAsia="en-GB"/>
         </w:rPr>
-        <w:t>Pad strings: </w:t>
-      </w:r>
-      <w:proofErr w:type="spellStart"/>
-      <w:proofErr w:type="gramStart"/>
-      <w:r>
+        <w:t>Gender</w:t>
+      </w:r>
+    </w:p>
+    <w:p>
+      <w:pPr>
+        <w:ind w:left="1440"/>
         <w:rPr>
           <w:rFonts w:eastAsia="Times New Roman" w:cs="Arial"/>
           <w:color w:val="353744"/>
@@ -841,10 +866,7 @@
           <w:szCs w:val="22"/>
           <w:lang w:eastAsia="en-GB"/>
         </w:rPr>
-        <w:t>ie</w:t>
-      </w:r>
-      <w:proofErr w:type="spellEnd"/>
-      <w:proofErr w:type="gramEnd"/>
+      </w:pPr>
       <w:r>
         <w:rPr>
           <w:rFonts w:eastAsia="Times New Roman" w:cs="Arial"/>
@@ -853,16 +875,12 @@
           <w:szCs w:val="22"/>
           <w:lang w:eastAsia="en-GB"/>
         </w:rPr>
-        <w:t xml:space="preserve"> 313 =&gt; 000313 (6 digits)'</w:t>
-      </w:r>
-    </w:p>
-    <w:p>
-      <w:pPr>
-        <w:pStyle w:val="ListParagraph"/>
-        <w:numPr>
-          <w:ilvl w:val="0"/>
-          <w:numId w:val="6"/>
-        </w:numPr>
+        <w:t>m</w:t>
+      </w:r>
+    </w:p>
+    <w:p>
+      <w:pPr>
+        <w:ind w:left="1440"/>
         <w:rPr>
           <w:rFonts w:eastAsia="Times New Roman" w:cs="Arial"/>
           <w:color w:val="353744"/>
@@ -879,7 +897,7 @@
           <w:szCs w:val="22"/>
           <w:lang w:eastAsia="en-GB"/>
         </w:rPr>
-        <w:t>Fix typos: check unique values</w:t>
+        <w:t>Male</w:t>
       </w:r>
     </w:p>
     <w:p>
@@ -893,140 +911,6 @@
           <w:lang w:eastAsia="en-GB"/>
         </w:rPr>
       </w:pPr>
-      <w:r>
-        <w:rPr>
-          <w:rFonts w:eastAsia="Times New Roman" w:cs="Arial"/>
-          <w:color w:val="353744"/>
-          <w:sz w:val="22"/>
-          <w:szCs w:val="22"/>
-          <w:lang w:eastAsia="en-GB"/>
-        </w:rPr>
-        <w:t>Gender</w:t>
-      </w:r>
-    </w:p>
-    <w:p>
-      <w:pPr>
-        <w:ind w:left="1440"/>
-        <w:rPr>
-          <w:rFonts w:eastAsia="Times New Roman" w:cs="Arial"/>
-          <w:color w:val="353744"/>
-          <w:sz w:val="22"/>
-          <w:szCs w:val="22"/>
-          <w:lang w:eastAsia="en-GB"/>
-        </w:rPr>
-      </w:pPr>
-      <w:r>
-        <w:rPr>
-          <w:rFonts w:eastAsia="Times New Roman" w:cs="Arial"/>
-          <w:color w:val="353744"/>
-          <w:sz w:val="22"/>
-          <w:szCs w:val="22"/>
-          <w:lang w:eastAsia="en-GB"/>
-        </w:rPr>
-        <w:t>m</w:t>
-      </w:r>
-    </w:p>
-    <w:p>
-      <w:pPr>
-        <w:ind w:left="1440"/>
-        <w:rPr>
-          <w:rFonts w:eastAsia="Times New Roman" w:cs="Arial"/>
-          <w:color w:val="353744"/>
-          <w:sz w:val="22"/>
-          <w:szCs w:val="22"/>
-          <w:lang w:eastAsia="en-GB"/>
-        </w:rPr>
-      </w:pPr>
-      <w:r>
-        <w:rPr>
-          <w:rFonts w:eastAsia="Times New Roman" w:cs="Arial"/>
-          <w:color w:val="353744"/>
-          <w:sz w:val="22"/>
-          <w:szCs w:val="22"/>
-          <w:lang w:eastAsia="en-GB"/>
-        </w:rPr>
-        <w:t>Male</w:t>
-      </w:r>
-    </w:p>
-    <w:p>
-      <w:pPr>
-        <w:ind w:left="1440"/>
-        <w:rPr>
-          <w:rFonts w:eastAsia="Times New Roman" w:cs="Arial"/>
-          <w:color w:val="353744"/>
-          <w:sz w:val="22"/>
-          <w:szCs w:val="22"/>
-          <w:lang w:eastAsia="en-GB"/>
-        </w:rPr>
-      </w:pPr>
-      <w:r>
-        <w:rPr>
-          <w:rFonts w:eastAsia="Times New Roman" w:cs="Arial"/>
-          <w:color w:val="353744"/>
-          <w:sz w:val="22"/>
-          <w:szCs w:val="22"/>
-          <w:lang w:eastAsia="en-GB"/>
-        </w:rPr>
-        <w:t>fem.</w:t>
-      </w:r>
-    </w:p>
-    <w:p>
-      <w:pPr>
-        <w:ind w:left="1440"/>
-        <w:rPr>
-          <w:rFonts w:eastAsia="Times New Roman" w:cs="Arial"/>
-          <w:color w:val="353744"/>
-          <w:sz w:val="22"/>
-          <w:szCs w:val="22"/>
-          <w:lang w:eastAsia="en-GB"/>
-        </w:rPr>
-      </w:pPr>
-      <w:proofErr w:type="spellStart"/>
-      <w:r>
-        <w:rPr>
-          <w:rFonts w:eastAsia="Times New Roman" w:cs="Arial"/>
-          <w:color w:val="353744"/>
-          <w:sz w:val="22"/>
-          <w:szCs w:val="22"/>
-          <w:lang w:eastAsia="en-GB"/>
-        </w:rPr>
-        <w:t>FemalE</w:t>
-      </w:r>
-      <w:proofErr w:type="spellEnd"/>
-    </w:p>
-    <w:p>
-      <w:pPr>
-        <w:ind w:left="1440"/>
-        <w:rPr>
-          <w:rFonts w:eastAsia="Times New Roman" w:cs="Arial"/>
-          <w:color w:val="353744"/>
-          <w:sz w:val="22"/>
-          <w:szCs w:val="22"/>
-          <w:lang w:eastAsia="en-GB"/>
-        </w:rPr>
-      </w:pPr>
-      <w:proofErr w:type="spellStart"/>
-      <w:r>
-        <w:rPr>
-          <w:rFonts w:eastAsia="Times New Roman" w:cs="Arial"/>
-          <w:color w:val="353744"/>
-          <w:sz w:val="22"/>
-          <w:szCs w:val="22"/>
-          <w:lang w:eastAsia="en-GB"/>
-        </w:rPr>
-        <w:t>Femle</w:t>
-      </w:r>
-      <w:proofErr w:type="spellEnd"/>
-      <w:r>
-        <w:rPr>
-          <w:rFonts w:eastAsia="Times New Roman" w:cs="Arial"/>
-          <w:color w:val="353744"/>
-          <w:sz w:val="22"/>
-          <w:szCs w:val="22"/>
-          <w:lang w:eastAsia="en-GB"/>
-        </w:rPr>
-        <w:br/>
-      </w:r>
       <w:r>
         <w:rPr>
           <w:rFonts w:eastAsia="Times New Roman" w:cs="Arial"/>
@@ -1105,6 +989,7 @@
           <w:szCs w:val="22"/>
           <w:lang w:eastAsia="en-GB"/>
         </w:rPr>
+        <w:lastRenderedPageBreak/>
         <w:t>Standardize</w:t>
       </w:r>
     </w:p>
@@ -1149,9 +1034,7 @@
         <w:tab/>
         <w:t>For strings, make sure all values are either in lower or upper case</w:t>
       </w:r>
-    </w:p>
-    <w:p>
-      <w:pPr>
+      <w:r>
         <w:rPr>
           <w:rFonts w:eastAsia="Times New Roman" w:cs="Arial"/>
           <w:color w:val="353744"/>
@@ -1159,7 +1042,8 @@
           <w:szCs w:val="22"/>
           <w:lang w:eastAsia="en-GB"/>
         </w:rPr>
-      </w:pPr>
+        <w:t xml:space="preserve"> – not </w:t>
+      </w:r>
       <w:r>
         <w:rPr>
           <w:rFonts w:eastAsia="Times New Roman" w:cs="Arial"/>
@@ -1172,13 +1056,13 @@
       </w:r>
       <w:r>
         <w:rPr>
-          <w:rFonts w:ascii="Segoe UI Symbol" w:eastAsia="Times New Roman" w:hAnsi="Segoe UI Symbol" w:cs="Segoe UI Symbol"/>
+          <w:rFonts w:eastAsia="Times New Roman" w:cs="Arial"/>
           <w:color w:val="353744"/>
           <w:sz w:val="22"/>
           <w:szCs w:val="22"/>
           <w:lang w:eastAsia="en-GB"/>
         </w:rPr>
-        <w:t>⁃</w:t>
+        <w:tab/>
       </w:r>
       <w:r>
         <w:rPr>
@@ -1189,7 +1073,7 @@
           <w:lang w:eastAsia="en-GB"/>
         </w:rPr>
         <w:tab/>
-        <w:t>For numerical values, make sure all values have a certain measurement unit.</w:t>
+        <w:t>required</w:t>
       </w:r>
     </w:p>
     <w:p>
@@ -1232,6 +1116,16 @@
         </w:rPr>
         <w:tab/>
         <w:t>Dates</w:t>
+      </w:r>
+      <w:r>
+        <w:rPr>
+          <w:rFonts w:eastAsia="Times New Roman" w:cs="Arial"/>
+          <w:color w:val="353744"/>
+          <w:sz w:val="22"/>
+          <w:szCs w:val="22"/>
+          <w:lang w:eastAsia="en-GB"/>
+        </w:rPr>
+        <w:t xml:space="preserve"> – not required</w:t>
       </w:r>
     </w:p>
     <w:p>
@@ -1257,16 +1151,9 @@
           <w:szCs w:val="22"/>
           <w:lang w:eastAsia="en-GB"/>
         </w:rPr>
-        <w:t>Scaling / Transformation???</w:t>
-      </w:r>
-    </w:p>
-    <w:p>
-      <w:pPr>
-        <w:pStyle w:val="ListParagraph"/>
-        <w:numPr>
-          <w:ilvl w:val="0"/>
-          <w:numId w:val="7"/>
-        </w:numPr>
+        <w:t>Missing values</w:t>
+      </w:r>
+      <w:r>
         <w:rPr>
           <w:rFonts w:eastAsia="Times New Roman" w:cs="Arial"/>
           <w:color w:val="353744"/>
@@ -1274,8 +1161,11 @@
           <w:szCs w:val="22"/>
           <w:lang w:eastAsia="en-GB"/>
         </w:rPr>
-      </w:pPr>
-      <w:r>
+        <w:t xml:space="preserve"> - done</w:t>
+      </w:r>
+    </w:p>
+    <w:p>
+      <w:pPr>
         <w:rPr>
           <w:rFonts w:eastAsia="Times New Roman" w:cs="Arial"/>
           <w:color w:val="353744"/>
@@ -1283,16 +1173,8 @@
           <w:szCs w:val="22"/>
           <w:lang w:eastAsia="en-GB"/>
         </w:rPr>
-        <w:t>Normalization</w:t>
-      </w:r>
-    </w:p>
-    <w:p>
-      <w:pPr>
-        <w:pStyle w:val="ListParagraph"/>
-        <w:numPr>
-          <w:ilvl w:val="0"/>
-          <w:numId w:val="7"/>
-        </w:numPr>
+      </w:pPr>
+      <w:r>
         <w:rPr>
           <w:rFonts w:eastAsia="Times New Roman" w:cs="Arial"/>
           <w:color w:val="353744"/>
@@ -1300,7 +1182,8 @@
           <w:szCs w:val="22"/>
           <w:lang w:eastAsia="en-GB"/>
         </w:rPr>
-      </w:pPr>
+        <w:tab/>
+      </w:r>
       <w:r>
         <w:rPr>
           <w:rFonts w:eastAsia="Times New Roman" w:cs="Arial"/>
@@ -1309,11 +1192,9 @@
           <w:szCs w:val="22"/>
           <w:lang w:eastAsia="en-GB"/>
         </w:rPr>
-        <w:t>Missing values</w:t>
-      </w:r>
-    </w:p>
-    <w:p>
-      <w:pPr>
+        <w:t>Outliers - worth investigating before removing</w:t>
+      </w:r>
+      <w:r>
         <w:rPr>
           <w:rFonts w:eastAsia="Times New Roman" w:cs="Arial"/>
           <w:color w:val="353744"/>
@@ -1321,7 +1202,9 @@
           <w:szCs w:val="22"/>
           <w:lang w:eastAsia="en-GB"/>
         </w:rPr>
-      </w:pPr>
+        <w:t xml:space="preserve"> – to be done during individual </w:t>
+      </w:r>
+      <w:proofErr w:type="spellStart"/>
       <w:r>
         <w:rPr>
           <w:rFonts w:eastAsia="Times New Roman" w:cs="Arial"/>
@@ -1330,95 +1213,9 @@
           <w:szCs w:val="22"/>
           <w:lang w:eastAsia="en-GB"/>
         </w:rPr>
-        <w:tab/>
-      </w:r>
-      <w:r>
-        <w:rPr>
-          <w:rFonts w:ascii="Segoe UI Symbol" w:eastAsia="Times New Roman" w:hAnsi="Segoe UI Symbol" w:cs="Segoe UI Symbol"/>
-          <w:color w:val="353744"/>
-          <w:sz w:val="22"/>
-          <w:szCs w:val="22"/>
-          <w:lang w:eastAsia="en-GB"/>
-        </w:rPr>
-        <w:t>⁃</w:t>
-      </w:r>
-      <w:r>
-        <w:rPr>
-          <w:rFonts w:eastAsia="Times New Roman" w:cs="Arial"/>
-          <w:color w:val="353744"/>
-          <w:sz w:val="22"/>
-          <w:szCs w:val="22"/>
-          <w:lang w:eastAsia="en-GB"/>
-        </w:rPr>
-        <w:tab/>
-        <w:t>One. Drop. = drop columns or rows</w:t>
-      </w:r>
-    </w:p>
-    <w:p>
-      <w:pPr>
-        <w:rPr>
-          <w:rFonts w:eastAsia="Times New Roman" w:cs="Arial"/>
-          <w:color w:val="353744"/>
-          <w:sz w:val="22"/>
-          <w:szCs w:val="22"/>
-          <w:lang w:eastAsia="en-GB"/>
-        </w:rPr>
-      </w:pPr>
-      <w:r>
-        <w:rPr>
-          <w:rFonts w:eastAsia="Times New Roman" w:cs="Arial"/>
-          <w:color w:val="353744"/>
-          <w:sz w:val="22"/>
-          <w:szCs w:val="22"/>
-          <w:lang w:eastAsia="en-GB"/>
-        </w:rPr>
-        <w:tab/>
-      </w:r>
-      <w:r>
-        <w:rPr>
-          <w:rFonts w:ascii="Segoe UI Symbol" w:eastAsia="Times New Roman" w:hAnsi="Segoe UI Symbol" w:cs="Segoe UI Symbol"/>
-          <w:color w:val="353744"/>
-          <w:sz w:val="22"/>
-          <w:szCs w:val="22"/>
-          <w:lang w:eastAsia="en-GB"/>
-        </w:rPr>
-        <w:t>⁃</w:t>
-      </w:r>
-      <w:r>
-        <w:rPr>
-          <w:rFonts w:eastAsia="Times New Roman" w:cs="Arial"/>
-          <w:color w:val="353744"/>
-          <w:sz w:val="22"/>
-          <w:szCs w:val="22"/>
-          <w:lang w:eastAsia="en-GB"/>
-        </w:rPr>
-        <w:tab/>
-        <w:t xml:space="preserve">Two. Impute </w:t>
-      </w:r>
-      <w:proofErr w:type="spellStart"/>
-      <w:proofErr w:type="gramStart"/>
-      <w:r>
-        <w:rPr>
-          <w:rFonts w:eastAsia="Times New Roman" w:cs="Arial"/>
-          <w:color w:val="353744"/>
-          <w:sz w:val="22"/>
-          <w:szCs w:val="22"/>
-          <w:lang w:eastAsia="en-GB"/>
-        </w:rPr>
-        <w:t>ie</w:t>
+        <w:t>tasls</w:t>
       </w:r>
       <w:proofErr w:type="spellEnd"/>
-      <w:proofErr w:type="gramEnd"/>
-      <w:r>
-        <w:rPr>
-          <w:rFonts w:eastAsia="Times New Roman" w:cs="Arial"/>
-          <w:color w:val="353744"/>
-          <w:sz w:val="22"/>
-          <w:szCs w:val="22"/>
-          <w:lang w:eastAsia="en-GB"/>
-        </w:rPr>
-        <w:t xml:space="preserve"> use a linear regression</w:t>
-      </w:r>
     </w:p>
     <w:p>
       <w:pPr>
@@ -1443,7 +1240,37 @@
           <w:szCs w:val="22"/>
           <w:lang w:eastAsia="en-GB"/>
         </w:rPr>
-        <w:t>Outliers - worth investigating before removing</w:t>
+        <w:t xml:space="preserve">in-record &amp; cross-datasets errors </w:t>
+      </w:r>
+      <w:r>
+        <w:rPr>
+          <w:rFonts w:eastAsia="Times New Roman" w:cs="Arial"/>
+          <w:color w:val="353744"/>
+          <w:sz w:val="22"/>
+          <w:szCs w:val="22"/>
+          <w:lang w:eastAsia="en-GB"/>
+        </w:rPr>
+        <w:t>– not required</w:t>
+      </w:r>
+      <w:r>
+        <w:rPr>
+          <w:rFonts w:eastAsia="Times New Roman" w:cs="Arial"/>
+          <w:color w:val="353744"/>
+          <w:sz w:val="22"/>
+          <w:szCs w:val="22"/>
+          <w:lang w:eastAsia="en-GB"/>
+        </w:rPr>
+        <w:br/>
+      </w:r>
+      <w:r>
+        <w:rPr>
+          <w:rFonts w:eastAsia="Times New Roman" w:cs="Arial"/>
+          <w:color w:val="353744"/>
+          <w:sz w:val="22"/>
+          <w:szCs w:val="22"/>
+          <w:lang w:eastAsia="en-GB"/>
+        </w:rPr>
+        <w:t>For example, if we have a dataset about the cost of living in cities. The total column must be equivalent to the sum of rent, transport, and food.</w:t>
       </w:r>
     </w:p>
     <w:p>
@@ -1469,9 +1296,8 @@
           <w:szCs w:val="22"/>
           <w:lang w:eastAsia="en-GB"/>
         </w:rPr>
-        <w:t xml:space="preserve">in-record &amp; cross-datasets errors </w:t>
-      </w:r>
-      <w:proofErr w:type="spellStart"/>
+        <w:t xml:space="preserve">Verifying - re-inspecting data - sometimes even just a </w:t>
+      </w:r>
       <w:proofErr w:type="gramStart"/>
       <w:r>
         <w:rPr>
@@ -1481,9 +1307,8 @@
           <w:szCs w:val="22"/>
           <w:lang w:eastAsia="en-GB"/>
         </w:rPr>
-        <w:t>ie</w:t>
-      </w:r>
-      <w:proofErr w:type="spellEnd"/>
+        <w:t>common sense</w:t>
+      </w:r>
       <w:proofErr w:type="gramEnd"/>
       <w:r>
         <w:rPr>
@@ -1493,7 +1318,7 @@
           <w:szCs w:val="22"/>
           <w:lang w:eastAsia="en-GB"/>
         </w:rPr>
-        <w:t xml:space="preserve"> </w:t>
+        <w:t xml:space="preserve"> check</w:t>
       </w:r>
       <w:r>
         <w:rPr>
@@ -1503,17 +1328,7 @@
           <w:szCs w:val="22"/>
           <w:lang w:eastAsia="en-GB"/>
         </w:rPr>
-        <w:br/>
-      </w:r>
-      <w:r>
-        <w:rPr>
-          <w:rFonts w:eastAsia="Times New Roman" w:cs="Arial"/>
-          <w:color w:val="353744"/>
-          <w:sz w:val="22"/>
-          <w:szCs w:val="22"/>
-          <w:lang w:eastAsia="en-GB"/>
-        </w:rPr>
-        <w:t>For example, if we have a dataset about the cost of living in cities. The total column must be equivalent to the sum of rent, transport, and food.</w:t>
+        <w:t xml:space="preserve"> – verifying as I go</w:t>
       </w:r>
     </w:p>
     <w:p>
@@ -1539,9 +1354,8 @@
           <w:szCs w:val="22"/>
           <w:lang w:eastAsia="en-GB"/>
         </w:rPr>
-        <w:t xml:space="preserve">Verifying - re-inspecting data - sometimes even just a </w:t>
-      </w:r>
-      <w:proofErr w:type="gramStart"/>
+        <w:t>Reporting - Reporting how healthy the data is??</w:t>
+      </w:r>
       <w:r>
         <w:rPr>
           <w:rFonts w:eastAsia="Times New Roman" w:cs="Arial"/>
@@ -1550,57 +1364,7 @@
           <w:szCs w:val="22"/>
           <w:lang w:eastAsia="en-GB"/>
         </w:rPr>
-        <w:t>common sense</w:t>
-      </w:r>
-      <w:proofErr w:type="gramEnd"/>
-      <w:r>
-        <w:rPr>
-          <w:rFonts w:eastAsia="Times New Roman" w:cs="Arial"/>
-          <w:color w:val="353744"/>
-          <w:sz w:val="22"/>
-          <w:szCs w:val="22"/>
-          <w:lang w:eastAsia="en-GB"/>
-        </w:rPr>
-        <w:t xml:space="preserve"> check</w:t>
-      </w:r>
-    </w:p>
-    <w:p>
-      <w:pPr>
-        <w:pStyle w:val="ListParagraph"/>
-        <w:numPr>
-          <w:ilvl w:val="0"/>
-          <w:numId w:val="8"/>
-        </w:numPr>
-        <w:rPr>
-          <w:rFonts w:eastAsia="Times New Roman" w:cs="Arial"/>
-          <w:color w:val="353744"/>
-          <w:sz w:val="22"/>
-          <w:szCs w:val="22"/>
-          <w:lang w:eastAsia="en-GB"/>
-        </w:rPr>
-      </w:pPr>
-      <w:r>
-        <w:rPr>
-          <w:rFonts w:eastAsia="Times New Roman" w:cs="Arial"/>
-          <w:color w:val="353744"/>
-          <w:sz w:val="22"/>
-          <w:szCs w:val="22"/>
-          <w:lang w:eastAsia="en-GB"/>
-        </w:rPr>
-        <w:t>Reporting - Reporting how healthy the data is???</w:t>
-      </w:r>
-      <w:r>
-        <w:rPr>
-          <w:rFonts w:eastAsia="Times New Roman" w:cs="Arial"/>
-          <w:b/>
-          <w:bCs/>
-          <w:color w:val="353744"/>
-          <w:kern w:val="36"/>
-          <w:sz w:val="22"/>
-          <w:szCs w:val="22"/>
-          <w:lang w:eastAsia="en-GB"/>
-        </w:rPr>
-        <w:t xml:space="preserve"> </w:t>
+        <w:t xml:space="preserve"> Checking as I go</w:t>
       </w:r>
     </w:p>
     <w:p>
@@ -1830,15 +1594,7 @@
                 <w:szCs w:val="18"/>
                 <w:lang w:eastAsia="en-GB"/>
               </w:rPr>
-              <w:t>overall rating</w:t>
-            </w:r>
-            <w:r>
-              <w:rPr>
-                <w:sz w:val="18"/>
-                <w:szCs w:val="18"/>
-                <w:lang w:eastAsia="en-GB"/>
-              </w:rPr>
-              <w:t xml:space="preserve"> </w:t>
+              <w:t xml:space="preserve">overall rating </w:t>
             </w:r>
           </w:p>
         </w:tc>
@@ -2502,13 +2258,7 @@
         <w:rPr>
           <w:lang w:eastAsia="en-GB"/>
         </w:rPr>
-        <w:t xml:space="preserve">The highest earners are in the following </w:t>
-      </w:r>
-      <w:r>
-        <w:rPr>
-          <w:lang w:eastAsia="en-GB"/>
-        </w:rPr>
-        <w:t>neighbourhoods</w:t>
+        <w:t>The highest earners are in the following neighbourhoods</w:t>
       </w:r>
       <w:r>
         <w:rPr>
@@ -2599,12 +2349,6 @@
           <w:lang w:eastAsia="en-GB"/>
         </w:rPr>
         <w:br/>
-      </w:r>
-      <w:r>
-        <w:rPr>
-          <w:lang w:eastAsia="en-GB"/>
-        </w:rPr>
-        <w:lastRenderedPageBreak/>
         <w:t>I</w:t>
       </w:r>
       <w:r>
@@ -2653,19 +2397,7 @@
         <w:rPr>
           <w:lang w:eastAsia="en-GB"/>
         </w:rPr>
-        <w:t xml:space="preserve">What is the average distance to a train station in each </w:t>
-      </w:r>
-      <w:r>
-        <w:rPr>
-          <w:lang w:eastAsia="en-GB"/>
-        </w:rPr>
-        <w:t>neighbourhood</w:t>
-      </w:r>
-      <w:r>
-        <w:rPr>
-          <w:lang w:eastAsia="en-GB"/>
-        </w:rPr>
-        <w:t>?</w:t>
+        <w:t>What is the average distance to a train station in each neighbourhood?</w:t>
       </w:r>
       <w:r>
         <w:rPr>
@@ -2701,19 +2433,7 @@
         <w:rPr>
           <w:lang w:eastAsia="en-GB"/>
         </w:rPr>
-        <w:t xml:space="preserve"> are in different </w:t>
-      </w:r>
-      <w:r>
-        <w:rPr>
-          <w:lang w:eastAsia="en-GB"/>
-        </w:rPr>
-        <w:t>neighbourhoods</w:t>
-      </w:r>
-      <w:r>
-        <w:rPr>
-          <w:lang w:eastAsia="en-GB"/>
-        </w:rPr>
-        <w:t xml:space="preserve">, </w:t>
+        <w:t xml:space="preserve"> are in different neighbourhoods, </w:t>
       </w:r>
       <w:r>
         <w:rPr>
@@ -2731,13 +2451,7 @@
         <w:rPr>
           <w:lang w:eastAsia="en-GB"/>
         </w:rPr>
-        <w:t xml:space="preserve"> has a </w:t>
-      </w:r>
-      <w:r>
-        <w:rPr>
-          <w:lang w:eastAsia="en-GB"/>
-        </w:rPr>
-        <w:t>close proximity to a train station a contributing factor?</w:t>
+        <w:t xml:space="preserve"> has a close proximity to a train station a contributing factor?</w:t>
       </w:r>
     </w:p>
     <w:p>
@@ -2838,6 +2552,7 @@
           <w:szCs w:val="28"/>
           <w:lang w:eastAsia="en-GB"/>
         </w:rPr>
+        <w:lastRenderedPageBreak/>
         <w:t>Data familiarity</w:t>
       </w:r>
     </w:p>
@@ -3546,13 +3261,13 @@
         </w:rPr>
         <w:t>Colums</w:t>
       </w:r>
+      <w:proofErr w:type="spellEnd"/>
       <w:r>
         <w:rPr>
           <w:lang w:val="en-GB"/>
         </w:rPr>
         <w:t>:</w:t>
       </w:r>
-      <w:proofErr w:type="spellEnd"/>
     </w:p>
     <w:p>
       <w:pPr>
@@ -3919,7 +3634,6 @@
           <w:szCs w:val="28"/>
           <w:lang w:eastAsia="en-GB"/>
         </w:rPr>
-        <w:lastRenderedPageBreak/>
         <w:t>ANALYTICS</w:t>
       </w:r>
     </w:p>
@@ -3997,13 +3711,7 @@
         <w:rPr>
           <w:lang w:eastAsia="en-GB"/>
         </w:rPr>
-        <w:t>Distance from CBD</w:t>
-      </w:r>
-      <w:r>
-        <w:rPr>
-          <w:lang w:eastAsia="en-GB"/>
-        </w:rPr>
-        <w:t>?</w:t>
+        <w:t>Distance from CBD?</w:t>
       </w:r>
     </w:p>
     <w:p>
@@ -4185,17 +3893,7 @@
           <w:color w:val="FF0000"/>
           <w:lang w:eastAsia="en-GB"/>
         </w:rPr>
-        <w:t xml:space="preserve">Task: </w:t>
-      </w:r>
-      <w:r>
-        <w:rPr>
-          <w:rFonts w:eastAsia="Times New Roman" w:cs="Arial"/>
-          <w:b/>
-          <w:bCs/>
-          <w:color w:val="FF0000"/>
-          <w:lang w:eastAsia="en-GB"/>
-        </w:rPr>
-        <w:t>Jason</w:t>
+        <w:t>Task: Jason</w:t>
       </w:r>
     </w:p>
     <w:p>
@@ -4440,7 +4138,6 @@
         </w:rPr>
         <w:t xml:space="preserve">Narrow down cost </w:t>
       </w:r>
-      <w:proofErr w:type="spellStart"/>
       <w:r>
         <w:rPr>
           <w:rFonts w:eastAsia="Times New Roman" w:cs="Arial"/>
@@ -4448,7 +4145,6 @@
         </w:rPr>
         <w:t>parameter</w:t>
       </w:r>
-      <w:proofErr w:type="spellEnd"/>
       <w:r>
         <w:rPr>
           <w:rFonts w:eastAsia="Times New Roman" w:cs="Arial"/>
@@ -4524,15 +4220,7 @@
           <w:rFonts w:eastAsia="Times New Roman" w:cs="Arial"/>
           <w:lang w:eastAsia="en-GB"/>
         </w:rPr>
-        <w:t xml:space="preserve"> and what </w:t>
-      </w:r>
-      <w:proofErr w:type="spellStart"/>
-      <w:r>
-        <w:rPr>
-          <w:rFonts w:eastAsia="Times New Roman" w:cs="Arial"/>
-          <w:lang w:eastAsia="en-GB"/>
-        </w:rPr>
-        <w:t>neighbourhoods</w:t>
+        <w:t xml:space="preserve"> and what neighbourhoods</w:t>
       </w:r>
     </w:p>
     <w:p>
@@ -4548,7 +4236,6 @@
           <w:lang w:eastAsia="en-GB"/>
         </w:rPr>
       </w:pPr>
-      <w:proofErr w:type="spellEnd"/>
       <w:r>
         <w:rPr>
           <w:rFonts w:eastAsia="Times New Roman" w:cs="Arial"/>
@@ -4744,14 +4431,7 @@
           <w:rFonts w:eastAsia="Times New Roman" w:cs="Arial"/>
           <w:lang w:eastAsia="en-GB"/>
         </w:rPr>
-        <w:t>correlation</w:t>
-      </w:r>
-      <w:r>
-        <w:rPr>
-          <w:rFonts w:eastAsia="Times New Roman" w:cs="Arial"/>
-          <w:lang w:eastAsia="en-GB"/>
-        </w:rPr>
-        <w:t xml:space="preserve"> </w:t>
+        <w:t xml:space="preserve">correlation </w:t>
       </w:r>
       <w:r>
         <w:rPr>
@@ -5142,7 +4822,6 @@
           <w:szCs w:val="28"/>
           <w:lang w:eastAsia="en-GB"/>
         </w:rPr>
-        <w:lastRenderedPageBreak/>
         <w:t>Data</w:t>
       </w:r>
       <w:r>
@@ -6241,7 +5920,7 @@
   <w:abstractNum w:abstractNumId="9" w15:restartNumberingAfterBreak="0">
     <w:nsid w:val="429103A4"/>
     <w:multiLevelType w:val="hybridMultilevel"/>
-    <w:tmpl w:val="F998D9DA"/>
+    <w:tmpl w:val="6C706D42"/>
     <w:lvl w:ilvl="0" w:tplc="08090001">
       <w:start w:val="1"/>
       <w:numFmt w:val="bullet"/>
@@ -7620,6 +7299,7 @@
   <w:style w:type="character" w:default="1" w:styleId="DefaultParagraphFont">
     <w:name w:val="Default Paragraph Font"/>
     <w:uiPriority w:val="1"/>
+    <w:semiHidden/>
     <w:unhideWhenUsed/>
   </w:style>
   <w:style w:type="table" w:default="1" w:styleId="TableNormal">

</xml_diff>

<commit_message>
Backing up Airbnb_Occupancy_Question_JS.ipynb and quick update to Work plan
</commit_message>
<xml_diff>
--- a/Work plan based on proposal 15 01 2021.docx
+++ b/Work plan based on proposal 15 01 2021.docx
@@ -663,9 +663,8 @@
           <w:szCs w:val="22"/>
           <w:lang w:eastAsia="en-GB"/>
         </w:rPr>
-        <w:t xml:space="preserve">Syntax </w:t>
-      </w:r>
-      <w:proofErr w:type="gramStart"/>
+        <w:t>Syntax errors</w:t>
+      </w:r>
       <w:r>
         <w:rPr>
           <w:rFonts w:eastAsia="Times New Roman" w:cs="Arial"/>
@@ -674,7 +673,7 @@
           <w:szCs w:val="22"/>
           <w:lang w:eastAsia="en-GB"/>
         </w:rPr>
-        <w:t>errors</w:t>
+        <w:t xml:space="preserve">(remove white space) – </w:t>
       </w:r>
       <w:r>
         <w:rPr>
@@ -684,18 +683,7 @@
           <w:szCs w:val="22"/>
           <w:lang w:eastAsia="en-GB"/>
         </w:rPr>
-        <w:t>(</w:t>
-      </w:r>
-      <w:proofErr w:type="gramEnd"/>
-      <w:r>
-        <w:rPr>
-          <w:rFonts w:eastAsia="Times New Roman" w:cs="Arial"/>
-          <w:color w:val="353744"/>
-          <w:sz w:val="22"/>
-          <w:szCs w:val="22"/>
-          <w:lang w:eastAsia="en-GB"/>
-        </w:rPr>
-        <w:t>remove white space) – not required</w:t>
+        <w:t>done</w:t>
       </w:r>
       <w:r>
         <w:rPr>

</xml_diff>